<commit_message>
NewEng demo words poster - Adjust layout
</commit_message>
<xml_diff>
--- a/Posters and stuff/NewEng demo words.docx
+++ b/Posters and stuff/NewEng demo words.docx
@@ -1662,7 +1662,7 @@
           </w:tcPr>
           <w:p>
             <w:pPr>
-              <w:spacing w:beforeLines="20" w:before="48" w:afterLines="20" w:after="48"/>
+              <w:spacing w:beforeLines="40" w:before="96" w:afterLines="20" w:after="48" w:line="312" w:lineRule="auto"/>
               <w:rPr>
                 <w:rFonts w:ascii="Colobro" w:hAnsi="Colobro" w:cs="Colobro"/>
                 <w:b/>
@@ -1685,7 +1685,7 @@
           </w:tcPr>
           <w:p>
             <w:pPr>
-              <w:spacing w:beforeLines="20" w:before="48" w:afterLines="20" w:after="48"/>
+              <w:spacing w:beforeLines="40" w:before="96" w:afterLines="20" w:after="48" w:line="312" w:lineRule="auto"/>
               <w:rPr>
                 <w:rFonts w:ascii="Colobro" w:hAnsi="Colobro" w:cs="Colobro"/>
                 <w:b/>
@@ -1710,7 +1710,7 @@
           </w:tcPr>
           <w:p>
             <w:pPr>
-              <w:spacing w:beforeLines="20" w:before="48" w:afterLines="20" w:after="48"/>
+              <w:spacing w:beforeLines="40" w:before="96" w:afterLines="20" w:after="48" w:line="312" w:lineRule="auto"/>
               <w:rPr>
                 <w:rFonts w:ascii="Colobro" w:hAnsi="Colobro" w:cs="Colobro"/>
                 <w:b/>
@@ -1735,6 +1735,7 @@
           </w:tcPr>
           <w:p>
             <w:pPr>
+              <w:spacing w:beforeLines="40" w:before="96" w:afterLines="20" w:after="48" w:line="312" w:lineRule="auto"/>
               <w:rPr>
                 <w:rFonts w:ascii="Colobro" w:hAnsi="Colobro" w:cs="Colobro"/>
                 <w:b/>
@@ -1748,6 +1749,12 @@
             <w:tcW w:w="2410" w:type="dxa"/>
           </w:tcPr>
           <w:p>
+            <w:pPr>
+              <w:spacing w:beforeLines="40" w:before="96" w:afterLines="20" w:after="48" w:line="312" w:lineRule="auto"/>
+              <w:rPr>
+                <w:rFonts w:ascii="Colobro" w:hAnsi="Colobro" w:cs="Colobro"/>
+              </w:rPr>
+            </w:pPr>
             <w:r>
               <w:rPr>
                 <w:rFonts w:ascii="Colobro" w:hAnsi="Colobro" w:cs="Colobro"/>
@@ -1763,6 +1770,12 @@
             <w:tcW w:w="2126" w:type="dxa"/>
           </w:tcPr>
           <w:p>
+            <w:pPr>
+              <w:spacing w:beforeLines="40" w:before="96" w:afterLines="20" w:after="48" w:line="312" w:lineRule="auto"/>
+              <w:rPr>
+                <w:rFonts w:ascii="Colobro" w:hAnsi="Colobro" w:cs="Colobro"/>
+              </w:rPr>
+            </w:pPr>
             <w:r>
               <w:rPr>
                 <w:rFonts w:ascii="Colobro" w:hAnsi="Colobro" w:cs="Colobro"/>
@@ -1779,6 +1792,12 @@
             <w:tcW w:w="992" w:type="dxa"/>
           </w:tcPr>
           <w:p>
+            <w:pPr>
+              <w:spacing w:beforeLines="40" w:before="96" w:afterLines="20" w:after="48" w:line="312" w:lineRule="auto"/>
+              <w:rPr>
+                <w:rFonts w:ascii="Colobro" w:hAnsi="Colobro" w:cs="Colobro"/>
+              </w:rPr>
+            </w:pPr>
             <w:r>
               <w:rPr>
                 <w:rFonts w:ascii="Colobro" w:hAnsi="Colobro" w:cs="Colobro"/>
@@ -1801,30 +1820,16 @@
           </w:tcPr>
           <w:p>
             <w:pPr>
-              <w:spacing w:beforeLines="20" w:before="48" w:afterLines="20" w:after="48"/>
-              <w:rPr>
-                <w:rFonts w:ascii="Colobro" w:hAnsi="Colobro" w:cs="Colobro"/>
-              </w:rPr>
-            </w:pPr>
-            <w:r>
-              <w:rPr>
-                <w:rFonts w:ascii="Colobro" w:hAnsi="Colobro" w:cs="Colobro"/>
-              </w:rPr>
-              <w:t xml:space="preserve">photo, graph, </w:t>
-            </w:r>
-          </w:p>
-          <w:p>
-            <w:pPr>
-              <w:spacing w:beforeLines="20" w:before="48" w:afterLines="20" w:after="48"/>
-              <w:rPr>
-                <w:rFonts w:ascii="Colobro" w:hAnsi="Colobro" w:cs="Colobro"/>
-              </w:rPr>
-            </w:pPr>
-            <w:r>
-              <w:rPr>
-                <w:rFonts w:ascii="Colobro" w:hAnsi="Colobro" w:cs="Colobro"/>
-              </w:rPr>
-              <w:t>physics, phone</w:t>
+              <w:spacing w:beforeLines="40" w:before="96" w:afterLines="20" w:after="48" w:line="312" w:lineRule="auto"/>
+              <w:rPr>
+                <w:rFonts w:ascii="Colobro" w:hAnsi="Colobro" w:cs="Colobro"/>
+              </w:rPr>
+            </w:pPr>
+            <w:r>
+              <w:rPr>
+                <w:rFonts w:ascii="Colobro" w:hAnsi="Colobro" w:cs="Colobro"/>
+              </w:rPr>
+              <w:t>photo, graph, physics, phone</w:t>
             </w:r>
           </w:p>
         </w:tc>
@@ -1834,34 +1839,18 @@
           </w:tcPr>
           <w:p>
             <w:pPr>
-              <w:spacing w:beforeLines="20" w:before="48" w:afterLines="20" w:after="48"/>
-              <w:rPr>
-                <w:rFonts w:ascii="Colobro" w:hAnsi="Colobro" w:cs="Colobro"/>
-                <w:noProof/>
-              </w:rPr>
-            </w:pPr>
-            <w:r>
-              <w:rPr>
-                <w:rFonts w:ascii="Colobro" w:hAnsi="Colobro" w:cs="Colobro"/>
-                <w:noProof/>
-              </w:rPr>
-              <w:t xml:space="preserve">φṓto, graφ, </w:t>
-            </w:r>
-          </w:p>
-          <w:p>
-            <w:pPr>
-              <w:spacing w:beforeLines="20" w:before="48" w:afterLines="20" w:after="48"/>
-              <w:rPr>
-                <w:rFonts w:ascii="Colobro" w:hAnsi="Colobro" w:cs="Colobro"/>
-                <w:noProof/>
-              </w:rPr>
-            </w:pPr>
-            <w:r>
-              <w:rPr>
-                <w:rFonts w:ascii="Colobro" w:hAnsi="Colobro" w:cs="Colobro"/>
-                <w:noProof/>
-              </w:rPr>
-              <w:t>φýzics, φōn</w:t>
+              <w:spacing w:beforeLines="40" w:before="96" w:afterLines="20" w:after="48" w:line="312" w:lineRule="auto"/>
+              <w:rPr>
+                <w:rFonts w:ascii="Colobro" w:hAnsi="Colobro" w:cs="Colobro"/>
+                <w:noProof/>
+              </w:rPr>
+            </w:pPr>
+            <w:r>
+              <w:rPr>
+                <w:rFonts w:ascii="Colobro" w:hAnsi="Colobro" w:cs="Colobro"/>
+                <w:noProof/>
+              </w:rPr>
+              <w:t>φṓto, graφ, φýzics, φōn</w:t>
             </w:r>
           </w:p>
         </w:tc>
@@ -1871,7 +1860,7 @@
           </w:tcPr>
           <w:p>
             <w:pPr>
-              <w:spacing w:beforeLines="20" w:before="48" w:afterLines="20" w:after="48"/>
+              <w:spacing w:beforeLines="40" w:before="96" w:afterLines="20" w:after="48" w:line="312" w:lineRule="auto"/>
               <w:rPr>
                 <w:rFonts w:ascii="Colobro" w:hAnsi="Colobro" w:cs="Colobro"/>
                 <w:noProof/>
@@ -1892,7 +1881,7 @@
           </w:tcPr>
           <w:p>
             <w:pPr>
-              <w:spacing w:beforeLines="20" w:before="48" w:afterLines="20" w:after="48"/>
+              <w:spacing w:beforeLines="40" w:before="96" w:afterLines="20" w:after="48" w:line="312" w:lineRule="auto"/>
               <w:rPr>
                 <w:rFonts w:ascii="Colobro" w:hAnsi="Colobro" w:cs="Colobro"/>
               </w:rPr>
@@ -1905,30 +1894,16 @@
           </w:tcPr>
           <w:p>
             <w:pPr>
-              <w:spacing w:beforeLines="20" w:before="48" w:afterLines="20" w:after="48"/>
-              <w:rPr>
-                <w:rFonts w:ascii="Colobro" w:hAnsi="Colobro" w:cs="Colobro"/>
-              </w:rPr>
-            </w:pPr>
-            <w:r>
-              <w:rPr>
-                <w:rFonts w:ascii="Colobro" w:hAnsi="Colobro" w:cs="Colobro"/>
-              </w:rPr>
-              <w:t xml:space="preserve">she, short, rush, </w:t>
-            </w:r>
-          </w:p>
-          <w:p>
-            <w:r>
-              <w:rPr>
-                <w:rFonts w:ascii="Colobro" w:hAnsi="Colobro" w:cs="Colobro"/>
-              </w:rPr>
-              <w:t>bush, cash</w:t>
-            </w:r>
-            <w:r>
-              <w:rPr>
-                <w:rFonts w:ascii="Colobro" w:hAnsi="Colobro" w:cs="Colobro"/>
-              </w:rPr>
-              <w:t>, fish</w:t>
+              <w:spacing w:beforeLines="40" w:before="96" w:afterLines="20" w:after="48" w:line="312" w:lineRule="auto"/>
+              <w:rPr>
+                <w:rFonts w:ascii="Colobro" w:hAnsi="Colobro" w:cs="Colobro"/>
+              </w:rPr>
+            </w:pPr>
+            <w:r>
+              <w:rPr>
+                <w:rFonts w:ascii="Colobro" w:hAnsi="Colobro" w:cs="Colobro"/>
+              </w:rPr>
+              <w:t>she, short, rush, bush, cash, fish</w:t>
             </w:r>
           </w:p>
         </w:tc>
@@ -1938,34 +1913,31 @@
           </w:tcPr>
           <w:p>
             <w:pPr>
-              <w:spacing w:beforeLines="20" w:before="48" w:afterLines="20" w:after="48"/>
-              <w:rPr>
-                <w:rFonts w:ascii="Colobro" w:hAnsi="Colobro" w:cs="Colobro"/>
-                <w:noProof/>
-              </w:rPr>
-            </w:pPr>
-            <w:r>
-              <w:rPr>
-                <w:rFonts w:ascii="Colobro" w:hAnsi="Colobro" w:cs="Colobro"/>
-                <w:noProof/>
-              </w:rPr>
-              <w:t xml:space="preserve">ʃē, ʃort, ruʃ, </w:t>
-            </w:r>
-          </w:p>
-          <w:p>
-            <w:r>
-              <w:rPr>
-                <w:rFonts w:ascii="Colobro" w:hAnsi="Colobro" w:cs="Colobro"/>
-                <w:noProof/>
-              </w:rPr>
-              <w:t>bŭʃ, caʃ</w:t>
-            </w:r>
-            <w:r>
-              <w:rPr>
-                <w:rFonts w:ascii="Colobro" w:hAnsi="Colobro" w:cs="Colobro"/>
-                <w:noProof/>
-              </w:rPr>
-              <w:t>, fiʃ</w:t>
+              <w:spacing w:beforeLines="40" w:before="96" w:afterLines="20" w:after="48" w:line="312" w:lineRule="auto"/>
+              <w:rPr>
+                <w:rFonts w:ascii="Colobro" w:hAnsi="Colobro" w:cs="Colobro"/>
+              </w:rPr>
+            </w:pPr>
+            <w:r>
+              <w:rPr>
+                <w:rFonts w:ascii="Colobro" w:hAnsi="Colobro" w:cs="Colobro"/>
+                <w:noProof/>
+              </w:rPr>
+              <w:t xml:space="preserve">ʃē, ʃort, ruʃ, bŭʃ, </w:t>
+            </w:r>
+            <w:r>
+              <w:rPr>
+                <w:rFonts w:ascii="Colobro" w:hAnsi="Colobro" w:cs="Colobro"/>
+                <w:noProof/>
+              </w:rPr>
+              <w:br/>
+            </w:r>
+            <w:r>
+              <w:rPr>
+                <w:rFonts w:ascii="Colobro" w:hAnsi="Colobro" w:cs="Colobro"/>
+                <w:noProof/>
+              </w:rPr>
+              <w:t>caʃ, fiʃ</w:t>
             </w:r>
           </w:p>
         </w:tc>
@@ -1974,6 +1946,12 @@
             <w:tcW w:w="992" w:type="dxa"/>
           </w:tcPr>
           <w:p>
+            <w:pPr>
+              <w:spacing w:beforeLines="40" w:before="96" w:afterLines="20" w:after="48" w:line="312" w:lineRule="auto"/>
+              <w:rPr>
+                <w:rFonts w:ascii="Colobro" w:hAnsi="Colobro" w:cs="Colobro"/>
+              </w:rPr>
+            </w:pPr>
             <w:r>
               <w:rPr>
                 <w:rFonts w:ascii="Colobro" w:hAnsi="Colobro" w:cs="Colobro"/>
@@ -1994,7 +1972,7 @@
           </w:tcPr>
           <w:p>
             <w:pPr>
-              <w:spacing w:beforeLines="20" w:before="48" w:afterLines="20" w:after="48"/>
+              <w:spacing w:beforeLines="40" w:before="96" w:afterLines="20" w:after="48" w:line="312" w:lineRule="auto"/>
               <w:rPr>
                 <w:rFonts w:ascii="Colobro" w:hAnsi="Colobro" w:cs="Colobro"/>
               </w:rPr>
@@ -2013,7 +1991,7 @@
           </w:tcPr>
           <w:p>
             <w:pPr>
-              <w:spacing w:beforeLines="20" w:before="48" w:afterLines="20" w:after="48"/>
+              <w:spacing w:beforeLines="40" w:before="96" w:afterLines="20" w:after="48" w:line="312" w:lineRule="auto"/>
               <w:rPr>
                 <w:rFonts w:ascii="Colobro" w:hAnsi="Colobro" w:cs="Colobro"/>
                 <w:noProof/>
@@ -2034,7 +2012,7 @@
           </w:tcPr>
           <w:p>
             <w:pPr>
-              <w:spacing w:beforeLines="20" w:before="48" w:afterLines="20" w:after="48"/>
+              <w:spacing w:beforeLines="40" w:before="96" w:afterLines="20" w:after="48" w:line="312" w:lineRule="auto"/>
               <w:rPr>
                 <w:rFonts w:ascii="Colobro" w:hAnsi="Colobro" w:cs="Colobro"/>
                 <w:noProof/>
@@ -2055,6 +2033,7 @@
           </w:tcPr>
           <w:p>
             <w:pPr>
+              <w:spacing w:beforeLines="40" w:before="96" w:afterLines="20" w:after="48" w:line="312" w:lineRule="auto"/>
               <w:rPr>
                 <w:rFonts w:ascii="Colobro" w:hAnsi="Colobro" w:cs="Colobro"/>
               </w:rPr>
@@ -2066,6 +2045,12 @@
             <w:tcW w:w="2410" w:type="dxa"/>
           </w:tcPr>
           <w:p>
+            <w:pPr>
+              <w:spacing w:beforeLines="40" w:before="96" w:afterLines="20" w:after="48" w:line="312" w:lineRule="auto"/>
+              <w:rPr>
+                <w:rFonts w:ascii="Colobro" w:hAnsi="Colobro" w:cs="Colobro"/>
+              </w:rPr>
+            </w:pPr>
             <w:r>
               <w:rPr>
                 <w:rFonts w:ascii="Colobro" w:hAnsi="Colobro" w:cs="Colobro"/>
@@ -2079,6 +2064,12 @@
             <w:tcW w:w="2126" w:type="dxa"/>
           </w:tcPr>
           <w:p>
+            <w:pPr>
+              <w:spacing w:beforeLines="40" w:before="96" w:afterLines="20" w:after="48" w:line="312" w:lineRule="auto"/>
+              <w:rPr>
+                <w:rFonts w:ascii="Colobro" w:hAnsi="Colobro" w:cs="Colobro"/>
+              </w:rPr>
+            </w:pPr>
             <w:r>
               <w:rPr>
                 <w:rFonts w:ascii="Colobro" w:hAnsi="Colobro" w:cs="Colobro"/>
@@ -2093,6 +2084,12 @@
             <w:tcW w:w="992" w:type="dxa"/>
           </w:tcPr>
           <w:p>
+            <w:pPr>
+              <w:spacing w:beforeLines="40" w:before="96" w:afterLines="20" w:after="48" w:line="312" w:lineRule="auto"/>
+              <w:rPr>
+                <w:rFonts w:ascii="Colobro" w:hAnsi="Colobro" w:cs="Colobro"/>
+              </w:rPr>
+            </w:pPr>
             <w:r>
               <w:rPr>
                 <w:rFonts w:ascii="Colobro" w:hAnsi="Colobro" w:cs="Colobro"/>
@@ -2113,7 +2110,7 @@
           </w:tcPr>
           <w:p>
             <w:pPr>
-              <w:spacing w:beforeLines="20" w:before="48" w:afterLines="20" w:after="48"/>
+              <w:spacing w:beforeLines="40" w:before="96" w:afterLines="20" w:after="48" w:line="312" w:lineRule="auto"/>
               <w:rPr>
                 <w:rFonts w:ascii="Colobro" w:hAnsi="Colobro" w:cs="Colobro"/>
               </w:rPr>
@@ -2132,7 +2129,7 @@
           </w:tcPr>
           <w:p>
             <w:pPr>
-              <w:spacing w:beforeLines="20" w:before="48" w:afterLines="20" w:after="48"/>
+              <w:spacing w:beforeLines="40" w:before="96" w:afterLines="20" w:after="48" w:line="312" w:lineRule="auto"/>
               <w:rPr>
                 <w:rFonts w:ascii="Colobro" w:hAnsi="Colobro" w:cs="Colobro"/>
                 <w:noProof/>
@@ -2153,7 +2150,7 @@
           </w:tcPr>
           <w:p>
             <w:pPr>
-              <w:spacing w:beforeLines="20" w:before="48" w:afterLines="20" w:after="48"/>
+              <w:spacing w:beforeLines="40" w:before="96" w:afterLines="20" w:after="48" w:line="312" w:lineRule="auto"/>
               <w:rPr>
                 <w:rFonts w:ascii="Colobro" w:hAnsi="Colobro" w:cs="Colobro"/>
                 <w:noProof/>
@@ -2174,6 +2171,7 @@
           </w:tcPr>
           <w:p>
             <w:pPr>
+              <w:spacing w:beforeLines="40" w:before="96" w:afterLines="20" w:after="48" w:line="312" w:lineRule="auto"/>
               <w:rPr>
                 <w:rFonts w:ascii="Colobro" w:hAnsi="Colobro" w:cs="Colobro"/>
               </w:rPr>
@@ -2185,6 +2183,12 @@
             <w:tcW w:w="2410" w:type="dxa"/>
           </w:tcPr>
           <w:p>
+            <w:pPr>
+              <w:spacing w:beforeLines="40" w:before="96" w:afterLines="20" w:after="48" w:line="312" w:lineRule="auto"/>
+              <w:rPr>
+                <w:rFonts w:ascii="Colobro" w:hAnsi="Colobro" w:cs="Colobro"/>
+              </w:rPr>
+            </w:pPr>
             <w:r>
               <w:rPr>
                 <w:rFonts w:ascii="Colobro" w:hAnsi="Colobro" w:cs="Colobro"/>
@@ -2198,6 +2202,12 @@
             <w:tcW w:w="2126" w:type="dxa"/>
           </w:tcPr>
           <w:p>
+            <w:pPr>
+              <w:spacing w:beforeLines="40" w:before="96" w:afterLines="20" w:after="48" w:line="312" w:lineRule="auto"/>
+              <w:rPr>
+                <w:rFonts w:ascii="Colobro" w:hAnsi="Colobro" w:cs="Colobro"/>
+              </w:rPr>
+            </w:pPr>
             <w:r>
               <w:rPr>
                 <w:rFonts w:ascii="Colobro" w:hAnsi="Colobro" w:cs="Colobro"/>
@@ -2212,6 +2222,12 @@
             <w:tcW w:w="992" w:type="dxa"/>
           </w:tcPr>
           <w:p>
+            <w:pPr>
+              <w:spacing w:beforeLines="40" w:before="96" w:afterLines="20" w:after="48" w:line="312" w:lineRule="auto"/>
+              <w:rPr>
+                <w:rFonts w:ascii="Colobro" w:hAnsi="Colobro" w:cs="Colobro"/>
+              </w:rPr>
+            </w:pPr>
             <w:r>
               <w:rPr>
                 <w:rFonts w:ascii="Colobro" w:hAnsi="Colobro" w:cs="Colobro"/>
@@ -2232,7 +2248,7 @@
           </w:tcPr>
           <w:p>
             <w:pPr>
-              <w:spacing w:beforeLines="20" w:before="48" w:afterLines="20" w:after="48"/>
+              <w:spacing w:beforeLines="40" w:before="96" w:afterLines="20" w:after="48" w:line="312" w:lineRule="auto"/>
               <w:rPr>
                 <w:rFonts w:ascii="Colobro" w:hAnsi="Colobro" w:cs="Colobro"/>
               </w:rPr>
@@ -2251,7 +2267,7 @@
           </w:tcPr>
           <w:p>
             <w:pPr>
-              <w:spacing w:beforeLines="20" w:before="48" w:afterLines="20" w:after="48"/>
+              <w:spacing w:beforeLines="40" w:before="96" w:afterLines="20" w:after="48" w:line="312" w:lineRule="auto"/>
               <w:rPr>
                 <w:rFonts w:ascii="Colobro" w:hAnsi="Colobro" w:cs="Colobro"/>
                 <w:noProof/>
@@ -2272,7 +2288,7 @@
           </w:tcPr>
           <w:p>
             <w:pPr>
-              <w:spacing w:beforeLines="20" w:before="48" w:afterLines="20" w:after="48"/>
+              <w:spacing w:beforeLines="40" w:before="96" w:afterLines="20" w:after="48" w:line="312" w:lineRule="auto"/>
               <w:rPr>
                 <w:rFonts w:ascii="Colobro" w:hAnsi="Colobro" w:cs="Colobro"/>
                 <w:noProof/>
@@ -2293,6 +2309,7 @@
           </w:tcPr>
           <w:p>
             <w:pPr>
+              <w:spacing w:beforeLines="40" w:before="96" w:afterLines="20" w:after="48" w:line="312" w:lineRule="auto"/>
               <w:rPr>
                 <w:rFonts w:ascii="Colobro" w:hAnsi="Colobro" w:cs="Colobro"/>
               </w:rPr>
@@ -2303,19 +2320,60 @@
           <w:tcPr>
             <w:tcW w:w="2410" w:type="dxa"/>
           </w:tcPr>
-          <w:p/>
+          <w:p>
+            <w:pPr>
+              <w:spacing w:beforeLines="40" w:before="96" w:afterLines="20" w:after="48" w:line="312" w:lineRule="auto"/>
+              <w:rPr>
+                <w:rFonts w:ascii="Colobro" w:hAnsi="Colobro" w:cs="Colobro"/>
+              </w:rPr>
+            </w:pPr>
+            <w:r>
+              <w:rPr>
+                <w:rFonts w:ascii="Colobro" w:hAnsi="Colobro" w:cs="Colobro"/>
+              </w:rPr>
+              <w:t>headache</w:t>
+            </w:r>
+          </w:p>
         </w:tc>
         <w:tc>
           <w:tcPr>
             <w:tcW w:w="2126" w:type="dxa"/>
           </w:tcPr>
-          <w:p/>
+          <w:p>
+            <w:pPr>
+              <w:spacing w:beforeLines="40" w:before="96" w:afterLines="20" w:after="48" w:line="312" w:lineRule="auto"/>
+              <w:rPr>
+                <w:rFonts w:ascii="Colobro" w:hAnsi="Colobro" w:cs="Colobro"/>
+              </w:rPr>
+            </w:pPr>
+            <w:r>
+              <w:rPr>
+                <w:rFonts w:ascii="Colobro" w:hAnsi="Colobro" w:cs="Colobro"/>
+                <w:noProof/>
+              </w:rPr>
+              <w:t>héddāʞ</w:t>
+            </w:r>
+          </w:p>
         </w:tc>
         <w:tc>
           <w:tcPr>
             <w:tcW w:w="992" w:type="dxa"/>
           </w:tcPr>
-          <w:p/>
+          <w:p>
+            <w:pPr>
+              <w:spacing w:beforeLines="40" w:before="96" w:afterLines="20" w:after="48" w:line="312" w:lineRule="auto"/>
+              <w:rPr>
+                <w:rFonts w:ascii="Colobro" w:hAnsi="Colobro" w:cs="Colobro"/>
+              </w:rPr>
+            </w:pPr>
+            <w:r>
+              <w:rPr>
+                <w:rFonts w:ascii="Colobro" w:hAnsi="Colobro" w:cs="Colobro"/>
+                <w:noProof/>
+              </w:rPr>
+              <w:t xml:space="preserve">ā ʞ </w:t>
+            </w:r>
+          </w:p>
         </w:tc>
       </w:tr>
       <w:tr>
@@ -2328,30 +2386,16 @@
           </w:tcPr>
           <w:p>
             <w:pPr>
-              <w:spacing w:beforeLines="20" w:before="48" w:afterLines="20" w:after="48"/>
-              <w:rPr>
-                <w:rFonts w:ascii="Colobro" w:hAnsi="Colobro" w:cs="Colobro"/>
-              </w:rPr>
-            </w:pPr>
-            <w:r>
-              <w:rPr>
-                <w:rFonts w:ascii="Colobro" w:hAnsi="Colobro" w:cs="Colobro"/>
-              </w:rPr>
-              <w:t xml:space="preserve">light, right, </w:t>
-            </w:r>
-          </w:p>
-          <w:p>
-            <w:pPr>
-              <w:spacing w:beforeLines="20" w:before="48" w:afterLines="20" w:after="48"/>
-              <w:rPr>
-                <w:rFonts w:ascii="Colobro" w:hAnsi="Colobro" w:cs="Colobro"/>
-              </w:rPr>
-            </w:pPr>
-            <w:r>
-              <w:rPr>
-                <w:rFonts w:ascii="Colobro" w:hAnsi="Colobro" w:cs="Colobro"/>
-              </w:rPr>
-              <w:t>sight, fight</w:t>
+              <w:spacing w:beforeLines="40" w:before="96" w:afterLines="20" w:after="48" w:line="312" w:lineRule="auto"/>
+              <w:rPr>
+                <w:rFonts w:ascii="Colobro" w:hAnsi="Colobro" w:cs="Colobro"/>
+              </w:rPr>
+            </w:pPr>
+            <w:r>
+              <w:rPr>
+                <w:rFonts w:ascii="Colobro" w:hAnsi="Colobro" w:cs="Colobro"/>
+              </w:rPr>
+              <w:t>light, right, sight, fight</w:t>
             </w:r>
           </w:p>
         </w:tc>
@@ -2361,34 +2405,32 @@
           </w:tcPr>
           <w:p>
             <w:pPr>
-              <w:spacing w:beforeLines="20" w:before="48" w:afterLines="20" w:after="48"/>
-              <w:rPr>
-                <w:rFonts w:ascii="Colobro" w:hAnsi="Colobro" w:cs="Colobro"/>
-                <w:noProof/>
-              </w:rPr>
-            </w:pPr>
-            <w:r>
-              <w:rPr>
-                <w:rFonts w:ascii="Colobro" w:hAnsi="Colobro" w:cs="Colobro"/>
-                <w:noProof/>
-              </w:rPr>
-              <w:t xml:space="preserve">līȝt, rīȝt, </w:t>
-            </w:r>
-          </w:p>
-          <w:p>
-            <w:pPr>
-              <w:spacing w:beforeLines="20" w:before="48" w:afterLines="20" w:after="48"/>
-              <w:rPr>
-                <w:rFonts w:ascii="Colobro" w:hAnsi="Colobro" w:cs="Colobro"/>
-                <w:noProof/>
-              </w:rPr>
-            </w:pPr>
-            <w:r>
-              <w:rPr>
-                <w:rFonts w:ascii="Colobro" w:hAnsi="Colobro" w:cs="Colobro"/>
-                <w:noProof/>
-              </w:rPr>
-              <w:t xml:space="preserve">sīȝt, fīȝt </w:t>
+              <w:spacing w:beforeLines="40" w:before="96" w:afterLines="20" w:after="48" w:line="312" w:lineRule="auto"/>
+              <w:rPr>
+                <w:rFonts w:ascii="Colobro" w:hAnsi="Colobro" w:cs="Colobro"/>
+                <w:noProof/>
+              </w:rPr>
+            </w:pPr>
+            <w:r>
+              <w:rPr>
+                <w:rFonts w:ascii="Colobro" w:hAnsi="Colobro" w:cs="Colobro"/>
+                <w:noProof/>
+              </w:rPr>
+              <w:t xml:space="preserve">līȝt, rīȝt, sīȝt, </w:t>
+            </w:r>
+            <w:r>
+              <w:rPr>
+                <w:rFonts w:ascii="Colobro" w:hAnsi="Colobro" w:cs="Colobro"/>
+                <w:noProof/>
+              </w:rPr>
+              <w:br/>
+            </w:r>
+            <w:r>
+              <w:rPr>
+                <w:rFonts w:ascii="Colobro" w:hAnsi="Colobro" w:cs="Colobro"/>
+                <w:noProof/>
+              </w:rPr>
+              <w:t xml:space="preserve">fīȝt </w:t>
             </w:r>
           </w:p>
         </w:tc>
@@ -2398,7 +2440,7 @@
           </w:tcPr>
           <w:p>
             <w:pPr>
-              <w:spacing w:beforeLines="20" w:before="48" w:afterLines="20" w:after="48"/>
+              <w:spacing w:beforeLines="40" w:before="96" w:afterLines="20" w:after="48" w:line="312" w:lineRule="auto"/>
               <w:rPr>
                 <w:rFonts w:ascii="Colobro" w:hAnsi="Colobro" w:cs="Colobro"/>
                 <w:noProof/>
@@ -2419,7 +2461,7 @@
           </w:tcPr>
           <w:p>
             <w:pPr>
-              <w:spacing w:beforeLines="20" w:before="48" w:afterLines="20" w:after="48"/>
+              <w:spacing w:beforeLines="40" w:before="96" w:afterLines="20" w:after="48" w:line="312" w:lineRule="auto"/>
               <w:rPr>
                 <w:rFonts w:ascii="Colobro" w:hAnsi="Colobro" w:cs="Colobro"/>
               </w:rPr>
@@ -2432,30 +2474,16 @@
           </w:tcPr>
           <w:p>
             <w:pPr>
-              <w:spacing w:beforeLines="20" w:before="48" w:afterLines="20" w:after="48"/>
-              <w:rPr>
-                <w:rFonts w:ascii="Colobro" w:hAnsi="Colobro" w:cs="Colobro"/>
-              </w:rPr>
-            </w:pPr>
-            <w:r>
-              <w:rPr>
-                <w:rFonts w:ascii="Colobro" w:hAnsi="Colobro" w:cs="Colobro"/>
-              </w:rPr>
-              <w:t xml:space="preserve">mother, brother, </w:t>
-            </w:r>
-          </w:p>
-          <w:p>
-            <w:r>
-              <w:rPr>
-                <w:rFonts w:ascii="Colobro" w:hAnsi="Colobro" w:cs="Colobro"/>
-              </w:rPr>
-              <w:t>rather</w:t>
-            </w:r>
-            <w:r>
-              <w:rPr>
-                <w:rFonts w:ascii="Colobro" w:hAnsi="Colobro" w:cs="Colobro"/>
-              </w:rPr>
-              <w:t>, breathing</w:t>
+              <w:spacing w:beforeLines="40" w:before="96" w:afterLines="20" w:after="48" w:line="312" w:lineRule="auto"/>
+              <w:rPr>
+                <w:rFonts w:ascii="Colobro" w:hAnsi="Colobro" w:cs="Colobro"/>
+              </w:rPr>
+            </w:pPr>
+            <w:r>
+              <w:rPr>
+                <w:rFonts w:ascii="Colobro" w:hAnsi="Colobro" w:cs="Colobro"/>
+              </w:rPr>
+              <w:t>mother, brother, rather, breathing</w:t>
             </w:r>
           </w:p>
         </w:tc>
@@ -2465,34 +2493,17 @@
           </w:tcPr>
           <w:p>
             <w:pPr>
-              <w:spacing w:beforeLines="20" w:before="48" w:afterLines="20" w:after="48"/>
-              <w:rPr>
-                <w:rFonts w:ascii="Colobro" w:hAnsi="Colobro" w:cs="Colobro"/>
-                <w:noProof/>
-              </w:rPr>
-            </w:pPr>
-            <w:r>
-              <w:rPr>
-                <w:rFonts w:ascii="Colobro" w:hAnsi="Colobro" w:cs="Colobro"/>
-                <w:noProof/>
-              </w:rPr>
-              <w:t xml:space="preserve">môðer, brôðer, </w:t>
-            </w:r>
-          </w:p>
-          <w:p>
-            <w:r>
-              <w:rPr>
-                <w:rFonts w:ascii="Colobro" w:hAnsi="Colobro" w:cs="Colobro"/>
-                <w:noProof/>
-              </w:rPr>
-              <w:t>râðer</w:t>
-            </w:r>
-            <w:r>
-              <w:rPr>
-                <w:rFonts w:ascii="Colobro" w:hAnsi="Colobro" w:cs="Colobro"/>
-                <w:noProof/>
-              </w:rPr>
-              <w:t>, brēàðiŋ</w:t>
+              <w:spacing w:beforeLines="40" w:before="96" w:afterLines="20" w:after="48" w:line="312" w:lineRule="auto"/>
+              <w:rPr>
+                <w:rFonts w:ascii="Colobro" w:hAnsi="Colobro" w:cs="Colobro"/>
+              </w:rPr>
+            </w:pPr>
+            <w:r>
+              <w:rPr>
+                <w:rFonts w:ascii="Colobro" w:hAnsi="Colobro" w:cs="Colobro"/>
+                <w:noProof/>
+              </w:rPr>
+              <w:t>môðer, brôðer, râðer, brēàðiŋ</w:t>
             </w:r>
           </w:p>
         </w:tc>
@@ -2501,6 +2512,12 @@
             <w:tcW w:w="992" w:type="dxa"/>
           </w:tcPr>
           <w:p>
+            <w:pPr>
+              <w:spacing w:beforeLines="40" w:before="96" w:afterLines="20" w:after="48" w:line="312" w:lineRule="auto"/>
+              <w:rPr>
+                <w:rFonts w:ascii="Colobro" w:hAnsi="Colobro" w:cs="Colobro"/>
+              </w:rPr>
+            </w:pPr>
             <w:r>
               <w:rPr>
                 <w:rFonts w:ascii="Colobro" w:hAnsi="Colobro" w:cs="Colobro"/>
@@ -2521,7 +2538,7 @@
           </w:tcPr>
           <w:p>
             <w:pPr>
-              <w:spacing w:beforeLines="20" w:before="48" w:afterLines="20" w:after="48"/>
+              <w:spacing w:beforeLines="40" w:before="96" w:afterLines="20" w:after="48" w:line="312" w:lineRule="auto"/>
               <w:rPr>
                 <w:rFonts w:ascii="Colobro" w:hAnsi="Colobro" w:cs="Colobro"/>
               </w:rPr>
@@ -2540,7 +2557,7 @@
           </w:tcPr>
           <w:p>
             <w:pPr>
-              <w:spacing w:beforeLines="20" w:before="48" w:afterLines="20" w:after="48"/>
+              <w:spacing w:beforeLines="40" w:before="96" w:afterLines="20" w:after="48" w:line="312" w:lineRule="auto"/>
               <w:rPr>
                 <w:rFonts w:ascii="Colobro" w:hAnsi="Colobro" w:cs="Colobro"/>
                 <w:noProof/>
@@ -2561,7 +2578,7 @@
           </w:tcPr>
           <w:p>
             <w:pPr>
-              <w:spacing w:beforeLines="20" w:before="48" w:afterLines="20" w:after="48"/>
+              <w:spacing w:beforeLines="40" w:before="96" w:afterLines="20" w:after="48" w:line="312" w:lineRule="auto"/>
               <w:rPr>
                 <w:rFonts w:ascii="Colobro" w:hAnsi="Colobro" w:cs="Colobro"/>
                 <w:noProof/>
@@ -2582,6 +2599,7 @@
           </w:tcPr>
           <w:p>
             <w:pPr>
+              <w:spacing w:beforeLines="40" w:before="96" w:afterLines="20" w:after="48" w:line="312" w:lineRule="auto"/>
               <w:rPr>
                 <w:rFonts w:ascii="Colobro" w:hAnsi="Colobro" w:cs="Colobro"/>
               </w:rPr>
@@ -2592,19 +2610,60 @@
           <w:tcPr>
             <w:tcW w:w="2410" w:type="dxa"/>
           </w:tcPr>
-          <w:p/>
+          <w:p>
+            <w:pPr>
+              <w:spacing w:beforeLines="40" w:before="96" w:afterLines="20" w:after="48" w:line="312" w:lineRule="auto"/>
+              <w:rPr>
+                <w:rFonts w:ascii="Colobro" w:hAnsi="Colobro" w:cs="Colobro"/>
+              </w:rPr>
+            </w:pPr>
+            <w:r>
+              <w:rPr>
+                <w:rFonts w:ascii="Colobro" w:hAnsi="Colobro" w:cs="Colobro"/>
+              </w:rPr>
+              <w:t>headache</w:t>
+            </w:r>
+          </w:p>
         </w:tc>
         <w:tc>
           <w:tcPr>
             <w:tcW w:w="2126" w:type="dxa"/>
           </w:tcPr>
-          <w:p/>
+          <w:p>
+            <w:pPr>
+              <w:spacing w:beforeLines="40" w:before="96" w:afterLines="20" w:after="48" w:line="312" w:lineRule="auto"/>
+              <w:rPr>
+                <w:rFonts w:ascii="Colobro" w:hAnsi="Colobro" w:cs="Colobro"/>
+              </w:rPr>
+            </w:pPr>
+            <w:r>
+              <w:rPr>
+                <w:rFonts w:ascii="Colobro" w:hAnsi="Colobro" w:cs="Colobro"/>
+                <w:noProof/>
+              </w:rPr>
+              <w:t>héddāʞ</w:t>
+            </w:r>
+          </w:p>
         </w:tc>
         <w:tc>
           <w:tcPr>
             <w:tcW w:w="992" w:type="dxa"/>
           </w:tcPr>
-          <w:p/>
+          <w:p>
+            <w:pPr>
+              <w:spacing w:beforeLines="40" w:before="96" w:afterLines="20" w:after="48" w:line="312" w:lineRule="auto"/>
+              <w:rPr>
+                <w:rFonts w:ascii="Colobro" w:hAnsi="Colobro" w:cs="Colobro"/>
+              </w:rPr>
+            </w:pPr>
+            <w:r>
+              <w:rPr>
+                <w:rFonts w:ascii="Colobro" w:hAnsi="Colobro" w:cs="Colobro"/>
+                <w:noProof/>
+              </w:rPr>
+              <w:t xml:space="preserve">ā ʞ </w:t>
+            </w:r>
+          </w:p>
         </w:tc>
       </w:tr>
       <w:tr>
@@ -2617,7 +2676,7 @@
           </w:tcPr>
           <w:p>
             <w:pPr>
-              <w:spacing w:beforeLines="20" w:before="48" w:afterLines="20" w:after="48"/>
+              <w:spacing w:beforeLines="40" w:before="96" w:afterLines="20" w:after="48" w:line="312" w:lineRule="auto"/>
               <w:rPr>
                 <w:rFonts w:ascii="Colobro" w:hAnsi="Colobro" w:cs="Colobro"/>
               </w:rPr>
@@ -2636,7 +2695,7 @@
           </w:tcPr>
           <w:p>
             <w:pPr>
-              <w:spacing w:beforeLines="20" w:before="48" w:afterLines="20" w:after="48"/>
+              <w:spacing w:beforeLines="40" w:before="96" w:afterLines="20" w:after="48" w:line="312" w:lineRule="auto"/>
               <w:rPr>
                 <w:rFonts w:ascii="Colobro" w:hAnsi="Colobro" w:cs="Colobro"/>
                 <w:noProof/>
@@ -2657,7 +2716,7 @@
           </w:tcPr>
           <w:p>
             <w:pPr>
-              <w:spacing w:beforeLines="20" w:before="48" w:afterLines="20" w:after="48"/>
+              <w:spacing w:beforeLines="40" w:before="96" w:afterLines="20" w:after="48" w:line="312" w:lineRule="auto"/>
               <w:rPr>
                 <w:rFonts w:ascii="Colobro" w:hAnsi="Colobro" w:cs="Colobro"/>
                 <w:noProof/>
@@ -2678,6 +2737,7 @@
           </w:tcPr>
           <w:p>
             <w:pPr>
+              <w:spacing w:beforeLines="40" w:before="96" w:afterLines="20" w:after="48" w:line="312" w:lineRule="auto"/>
               <w:rPr>
                 <w:rFonts w:ascii="Colobro" w:hAnsi="Colobro" w:cs="Colobro"/>
               </w:rPr>
@@ -2688,19 +2748,60 @@
           <w:tcPr>
             <w:tcW w:w="2410" w:type="dxa"/>
           </w:tcPr>
-          <w:p/>
+          <w:p>
+            <w:pPr>
+              <w:spacing w:beforeLines="40" w:before="96" w:afterLines="20" w:after="48" w:line="312" w:lineRule="auto"/>
+              <w:rPr>
+                <w:rFonts w:ascii="Colobro" w:hAnsi="Colobro" w:cs="Colobro"/>
+              </w:rPr>
+            </w:pPr>
+            <w:r>
+              <w:rPr>
+                <w:rFonts w:ascii="Colobro" w:hAnsi="Colobro" w:cs="Colobro"/>
+              </w:rPr>
+              <w:t>laugh, rough, cough</w:t>
+            </w:r>
+          </w:p>
         </w:tc>
         <w:tc>
           <w:tcPr>
             <w:tcW w:w="2126" w:type="dxa"/>
           </w:tcPr>
-          <w:p/>
+          <w:p>
+            <w:pPr>
+              <w:spacing w:beforeLines="40" w:before="96" w:afterLines="20" w:after="48" w:line="312" w:lineRule="auto"/>
+              <w:rPr>
+                <w:rFonts w:ascii="Colobro" w:hAnsi="Colobro" w:cs="Colobro"/>
+              </w:rPr>
+            </w:pPr>
+            <w:r>
+              <w:rPr>
+                <w:rFonts w:ascii="Colobro" w:hAnsi="Colobro" w:cs="Colobro"/>
+                <w:noProof/>
+              </w:rPr>
+              <w:t>lâȝ̌, rȣ̂ȝ̌, coȝ̌</w:t>
+            </w:r>
+          </w:p>
         </w:tc>
         <w:tc>
           <w:tcPr>
             <w:tcW w:w="992" w:type="dxa"/>
           </w:tcPr>
-          <w:p/>
+          <w:p>
+            <w:pPr>
+              <w:spacing w:beforeLines="40" w:before="96" w:afterLines="20" w:after="48" w:line="312" w:lineRule="auto"/>
+              <w:rPr>
+                <w:rFonts w:ascii="Colobro" w:hAnsi="Colobro" w:cs="Colobro"/>
+              </w:rPr>
+            </w:pPr>
+            <w:r>
+              <w:rPr>
+                <w:rFonts w:ascii="Colobro" w:hAnsi="Colobro" w:cs="Colobro"/>
+                <w:noProof/>
+              </w:rPr>
+              <w:t xml:space="preserve">â ȝ̌ ȣ̂ </w:t>
+            </w:r>
+          </w:p>
         </w:tc>
       </w:tr>
       <w:tr>
@@ -2713,7 +2814,7 @@
           </w:tcPr>
           <w:p>
             <w:pPr>
-              <w:spacing w:beforeLines="20" w:before="48" w:afterLines="20" w:after="48"/>
+              <w:spacing w:beforeLines="40" w:before="96" w:afterLines="20" w:after="48" w:line="312" w:lineRule="auto"/>
               <w:rPr>
                 <w:rFonts w:ascii="Colobro" w:hAnsi="Colobro" w:cs="Colobro"/>
               </w:rPr>
@@ -2732,7 +2833,7 @@
           </w:tcPr>
           <w:p>
             <w:pPr>
-              <w:spacing w:beforeLines="20" w:before="48" w:afterLines="20" w:after="48"/>
+              <w:spacing w:beforeLines="40" w:before="96" w:afterLines="20" w:after="48" w:line="312" w:lineRule="auto"/>
               <w:rPr>
                 <w:rFonts w:ascii="Colobro" w:hAnsi="Colobro" w:cs="Colobro"/>
                 <w:noProof/>
@@ -2753,7 +2854,7 @@
           </w:tcPr>
           <w:p>
             <w:pPr>
-              <w:spacing w:beforeLines="20" w:before="48" w:afterLines="20" w:after="48"/>
+              <w:spacing w:beforeLines="40" w:before="96" w:afterLines="20" w:after="48" w:line="312" w:lineRule="auto"/>
               <w:rPr>
                 <w:rFonts w:ascii="Colobro" w:hAnsi="Colobro" w:cs="Colobro"/>
                 <w:noProof/>
@@ -2774,6 +2875,7 @@
           </w:tcPr>
           <w:p>
             <w:pPr>
+              <w:spacing w:beforeLines="40" w:before="96" w:afterLines="20" w:after="48" w:line="312" w:lineRule="auto"/>
               <w:rPr>
                 <w:rFonts w:ascii="Colobro" w:hAnsi="Colobro" w:cs="Colobro"/>
               </w:rPr>
@@ -2784,19 +2886,68 @@
           <w:tcPr>
             <w:tcW w:w="2410" w:type="dxa"/>
           </w:tcPr>
-          <w:p/>
+          <w:p>
+            <w:pPr>
+              <w:spacing w:beforeLines="40" w:before="96" w:afterLines="20" w:after="48" w:line="312" w:lineRule="auto"/>
+              <w:rPr>
+                <w:rFonts w:ascii="Colobro" w:hAnsi="Colobro" w:cs="Colobro"/>
+              </w:rPr>
+            </w:pPr>
+            <w:proofErr w:type="spellStart"/>
+            <w:r>
+              <w:rPr>
+                <w:rFonts w:ascii="Colobro" w:hAnsi="Colobro" w:cs="Colobro"/>
+              </w:rPr>
+              <w:t>the</w:t>
+            </w:r>
+            <w:proofErr w:type="spellEnd"/>
+            <w:r>
+              <w:rPr>
+                <w:rFonts w:ascii="Colobro" w:hAnsi="Colobro" w:cs="Colobro"/>
+              </w:rPr>
+              <w:t>, this, those, they</w:t>
+            </w:r>
+          </w:p>
         </w:tc>
         <w:tc>
           <w:tcPr>
             <w:tcW w:w="2126" w:type="dxa"/>
           </w:tcPr>
-          <w:p/>
+          <w:p>
+            <w:pPr>
+              <w:spacing w:beforeLines="40" w:before="96" w:afterLines="20" w:after="48" w:line="312" w:lineRule="auto"/>
+              <w:rPr>
+                <w:rFonts w:ascii="Colobro" w:hAnsi="Colobro" w:cs="Colobro"/>
+              </w:rPr>
+            </w:pPr>
+            <w:r>
+              <w:rPr>
+                <w:rFonts w:ascii="Colobro" w:hAnsi="Colobro" w:cs="Colobro"/>
+                <w:noProof/>
+              </w:rPr>
+              <w:t>ðe, ðis, ðōz, ðĕy</w:t>
+            </w:r>
+          </w:p>
         </w:tc>
         <w:tc>
           <w:tcPr>
             <w:tcW w:w="992" w:type="dxa"/>
           </w:tcPr>
-          <w:p/>
+          <w:p>
+            <w:pPr>
+              <w:spacing w:beforeLines="40" w:before="96" w:afterLines="20" w:after="48" w:line="312" w:lineRule="auto"/>
+              <w:rPr>
+                <w:rFonts w:ascii="Colobro" w:hAnsi="Colobro" w:cs="Colobro"/>
+              </w:rPr>
+            </w:pPr>
+            <w:r>
+              <w:rPr>
+                <w:rFonts w:ascii="Colobro" w:hAnsi="Colobro" w:cs="Colobro"/>
+                <w:noProof/>
+              </w:rPr>
+              <w:t xml:space="preserve">ð ō ĕ </w:t>
+            </w:r>
+          </w:p>
         </w:tc>
       </w:tr>
       <w:tr>
@@ -2809,7 +2960,7 @@
           </w:tcPr>
           <w:p>
             <w:pPr>
-              <w:spacing w:beforeLines="20" w:before="48" w:afterLines="20" w:after="48"/>
+              <w:spacing w:beforeLines="40" w:before="96" w:afterLines="20" w:after="48" w:line="312" w:lineRule="auto"/>
               <w:rPr>
                 <w:rFonts w:ascii="Colobro" w:hAnsi="Colobro" w:cs="Colobro"/>
               </w:rPr>
@@ -2828,7 +2979,7 @@
           </w:tcPr>
           <w:p>
             <w:pPr>
-              <w:spacing w:beforeLines="20" w:before="48" w:afterLines="20" w:after="48"/>
+              <w:spacing w:beforeLines="40" w:before="96" w:afterLines="20" w:after="48" w:line="312" w:lineRule="auto"/>
               <w:rPr>
                 <w:rFonts w:ascii="Colobro" w:hAnsi="Colobro" w:cs="Colobro"/>
                 <w:noProof/>
@@ -2849,7 +3000,7 @@
           </w:tcPr>
           <w:p>
             <w:pPr>
-              <w:spacing w:beforeLines="20" w:before="48" w:afterLines="20" w:after="48"/>
+              <w:spacing w:beforeLines="40" w:before="96" w:afterLines="20" w:after="48" w:line="312" w:lineRule="auto"/>
               <w:rPr>
                 <w:rFonts w:ascii="Colobro" w:hAnsi="Colobro" w:cs="Colobro"/>
                 <w:noProof/>
@@ -2870,6 +3021,7 @@
           </w:tcPr>
           <w:p>
             <w:pPr>
+              <w:spacing w:beforeLines="40" w:before="96" w:afterLines="20" w:after="48" w:line="312" w:lineRule="auto"/>
               <w:rPr>
                 <w:rFonts w:ascii="Colobro" w:hAnsi="Colobro" w:cs="Colobro"/>
               </w:rPr>
@@ -2880,19 +3032,60 @@
           <w:tcPr>
             <w:tcW w:w="2410" w:type="dxa"/>
           </w:tcPr>
-          <w:p/>
+          <w:p>
+            <w:pPr>
+              <w:spacing w:beforeLines="40" w:before="96" w:afterLines="20" w:after="48" w:line="312" w:lineRule="auto"/>
+              <w:rPr>
+                <w:rFonts w:ascii="Colobro" w:hAnsi="Colobro" w:cs="Colobro"/>
+              </w:rPr>
+            </w:pPr>
+            <w:r>
+              <w:rPr>
+                <w:rFonts w:ascii="Colobro" w:hAnsi="Colobro" w:cs="Colobro"/>
+              </w:rPr>
+              <w:t>month</w:t>
+            </w:r>
+          </w:p>
         </w:tc>
         <w:tc>
           <w:tcPr>
             <w:tcW w:w="2126" w:type="dxa"/>
           </w:tcPr>
-          <w:p/>
+          <w:p>
+            <w:pPr>
+              <w:spacing w:beforeLines="40" w:before="96" w:afterLines="20" w:after="48" w:line="312" w:lineRule="auto"/>
+              <w:rPr>
+                <w:rFonts w:ascii="Colobro" w:hAnsi="Colobro" w:cs="Colobro"/>
+              </w:rPr>
+            </w:pPr>
+            <w:r>
+              <w:rPr>
+                <w:rFonts w:ascii="Colobro" w:hAnsi="Colobro" w:cs="Colobro"/>
+                <w:noProof/>
+              </w:rPr>
+              <w:t>mônþ</w:t>
+            </w:r>
+          </w:p>
         </w:tc>
         <w:tc>
           <w:tcPr>
             <w:tcW w:w="992" w:type="dxa"/>
           </w:tcPr>
-          <w:p/>
+          <w:p>
+            <w:pPr>
+              <w:spacing w:beforeLines="40" w:before="96" w:afterLines="20" w:after="48" w:line="312" w:lineRule="auto"/>
+              <w:rPr>
+                <w:rFonts w:ascii="Colobro" w:hAnsi="Colobro" w:cs="Colobro"/>
+              </w:rPr>
+            </w:pPr>
+            <w:r>
+              <w:rPr>
+                <w:rFonts w:ascii="Colobro" w:hAnsi="Colobro" w:cs="Colobro"/>
+                <w:noProof/>
+              </w:rPr>
+              <w:t xml:space="preserve">ô þ </w:t>
+            </w:r>
+          </w:p>
         </w:tc>
       </w:tr>
       <w:tr>
@@ -2905,7 +3098,7 @@
           </w:tcPr>
           <w:p>
             <w:pPr>
-              <w:spacing w:beforeLines="20" w:before="48" w:afterLines="20" w:after="48"/>
+              <w:spacing w:beforeLines="40" w:before="96" w:afterLines="20" w:after="48" w:line="312" w:lineRule="auto"/>
               <w:rPr>
                 <w:rFonts w:ascii="Colobro" w:hAnsi="Colobro" w:cs="Colobro"/>
               </w:rPr>
@@ -2924,7 +3117,7 @@
           </w:tcPr>
           <w:p>
             <w:pPr>
-              <w:spacing w:beforeLines="20" w:before="48" w:afterLines="20" w:after="48"/>
+              <w:spacing w:beforeLines="40" w:before="96" w:afterLines="20" w:after="48" w:line="312" w:lineRule="auto"/>
               <w:rPr>
                 <w:rFonts w:ascii="Colobro" w:hAnsi="Colobro" w:cs="Colobro"/>
                 <w:noProof/>
@@ -2945,7 +3138,7 @@
           </w:tcPr>
           <w:p>
             <w:pPr>
-              <w:spacing w:beforeLines="20" w:before="48" w:afterLines="20" w:after="48"/>
+              <w:spacing w:beforeLines="40" w:before="96" w:afterLines="20" w:after="48" w:line="312" w:lineRule="auto"/>
               <w:rPr>
                 <w:rFonts w:ascii="Colobro" w:hAnsi="Colobro" w:cs="Colobro"/>
                 <w:noProof/>
@@ -2966,6 +3159,7 @@
           </w:tcPr>
           <w:p>
             <w:pPr>
+              <w:spacing w:beforeLines="40" w:before="96" w:afterLines="20" w:after="48" w:line="312" w:lineRule="auto"/>
               <w:rPr>
                 <w:rFonts w:ascii="Colobro" w:hAnsi="Colobro" w:cs="Colobro"/>
               </w:rPr>
@@ -2976,19 +3170,60 @@
           <w:tcPr>
             <w:tcW w:w="2410" w:type="dxa"/>
           </w:tcPr>
-          <w:p/>
+          <w:p>
+            <w:pPr>
+              <w:spacing w:beforeLines="40" w:before="96" w:afterLines="20" w:after="48" w:line="312" w:lineRule="auto"/>
+              <w:rPr>
+                <w:rFonts w:ascii="Colobro" w:hAnsi="Colobro" w:cs="Colobro"/>
+              </w:rPr>
+            </w:pPr>
+            <w:r>
+              <w:rPr>
+                <w:rFonts w:ascii="Colobro" w:hAnsi="Colobro" w:cs="Colobro"/>
+              </w:rPr>
+              <w:t>much, such</w:t>
+            </w:r>
+          </w:p>
         </w:tc>
         <w:tc>
           <w:tcPr>
             <w:tcW w:w="2126" w:type="dxa"/>
           </w:tcPr>
-          <w:p/>
+          <w:p>
+            <w:pPr>
+              <w:spacing w:beforeLines="40" w:before="96" w:afterLines="20" w:after="48" w:line="312" w:lineRule="auto"/>
+              <w:rPr>
+                <w:rFonts w:ascii="Colobro" w:hAnsi="Colobro" w:cs="Colobro"/>
+              </w:rPr>
+            </w:pPr>
+            <w:r>
+              <w:rPr>
+                <w:rFonts w:ascii="Colobro" w:hAnsi="Colobro" w:cs="Colobro"/>
+                <w:noProof/>
+              </w:rPr>
+              <w:t>muч, suч</w:t>
+            </w:r>
+          </w:p>
         </w:tc>
         <w:tc>
           <w:tcPr>
             <w:tcW w:w="992" w:type="dxa"/>
           </w:tcPr>
-          <w:p/>
+          <w:p>
+            <w:pPr>
+              <w:spacing w:beforeLines="40" w:before="96" w:afterLines="20" w:after="48" w:line="312" w:lineRule="auto"/>
+              <w:rPr>
+                <w:rFonts w:ascii="Colobro" w:hAnsi="Colobro" w:cs="Colobro"/>
+              </w:rPr>
+            </w:pPr>
+            <w:r>
+              <w:rPr>
+                <w:rFonts w:ascii="Colobro" w:hAnsi="Colobro" w:cs="Colobro"/>
+                <w:noProof/>
+              </w:rPr>
+              <w:t xml:space="preserve">ч </w:t>
+            </w:r>
+          </w:p>
         </w:tc>
       </w:tr>
       <w:tr>
@@ -3001,7 +3236,7 @@
           </w:tcPr>
           <w:p>
             <w:pPr>
-              <w:spacing w:beforeLines="20" w:before="48" w:afterLines="20" w:after="48"/>
+              <w:spacing w:beforeLines="40" w:before="96" w:afterLines="20" w:after="48" w:line="312" w:lineRule="auto"/>
               <w:rPr>
                 <w:rFonts w:ascii="Colobro" w:hAnsi="Colobro" w:cs="Colobro"/>
               </w:rPr>
@@ -3020,7 +3255,7 @@
           </w:tcPr>
           <w:p>
             <w:pPr>
-              <w:spacing w:beforeLines="20" w:before="48" w:afterLines="20" w:after="48"/>
+              <w:spacing w:beforeLines="40" w:before="96" w:afterLines="20" w:after="48" w:line="312" w:lineRule="auto"/>
               <w:rPr>
                 <w:rFonts w:ascii="Colobro" w:hAnsi="Colobro" w:cs="Colobro"/>
                 <w:noProof/>
@@ -3041,7 +3276,7 @@
           </w:tcPr>
           <w:p>
             <w:pPr>
-              <w:spacing w:beforeLines="20" w:before="48" w:afterLines="20" w:after="48"/>
+              <w:spacing w:beforeLines="40" w:before="96" w:afterLines="20" w:after="48" w:line="312" w:lineRule="auto"/>
               <w:rPr>
                 <w:rFonts w:ascii="Colobro" w:hAnsi="Colobro" w:cs="Colobro"/>
                 <w:noProof/>
@@ -3062,6 +3297,7 @@
           </w:tcPr>
           <w:p>
             <w:pPr>
+              <w:spacing w:beforeLines="40" w:before="96" w:afterLines="20" w:after="48" w:line="312" w:lineRule="auto"/>
               <w:rPr>
                 <w:rFonts w:ascii="Colobro" w:hAnsi="Colobro" w:cs="Colobro"/>
               </w:rPr>
@@ -3072,19 +3308,60 @@
           <w:tcPr>
             <w:tcW w:w="2410" w:type="dxa"/>
           </w:tcPr>
-          <w:p/>
+          <w:p>
+            <w:pPr>
+              <w:spacing w:beforeLines="40" w:before="96" w:afterLines="20" w:after="48" w:line="312" w:lineRule="auto"/>
+              <w:rPr>
+                <w:rFonts w:ascii="Colobro" w:hAnsi="Colobro" w:cs="Colobro"/>
+              </w:rPr>
+            </w:pPr>
+            <w:r>
+              <w:rPr>
+                <w:rFonts w:ascii="Colobro" w:hAnsi="Colobro" w:cs="Colobro"/>
+              </w:rPr>
+              <w:t>kitchen, batch, catch</w:t>
+            </w:r>
+          </w:p>
         </w:tc>
         <w:tc>
           <w:tcPr>
             <w:tcW w:w="2126" w:type="dxa"/>
           </w:tcPr>
-          <w:p/>
+          <w:p>
+            <w:pPr>
+              <w:spacing w:beforeLines="40" w:before="96" w:afterLines="20" w:after="48" w:line="312" w:lineRule="auto"/>
+              <w:rPr>
+                <w:rFonts w:ascii="Colobro" w:hAnsi="Colobro" w:cs="Colobro"/>
+              </w:rPr>
+            </w:pPr>
+            <w:r>
+              <w:rPr>
+                <w:rFonts w:ascii="Colobro" w:hAnsi="Colobro" w:cs="Colobro"/>
+                <w:noProof/>
+              </w:rPr>
+              <w:t>kíчėn, baч, caч</w:t>
+            </w:r>
+          </w:p>
         </w:tc>
         <w:tc>
           <w:tcPr>
             <w:tcW w:w="992" w:type="dxa"/>
           </w:tcPr>
-          <w:p/>
+          <w:p>
+            <w:pPr>
+              <w:spacing w:beforeLines="40" w:before="96" w:afterLines="20" w:after="48" w:line="312" w:lineRule="auto"/>
+              <w:rPr>
+                <w:rFonts w:ascii="Colobro" w:hAnsi="Colobro" w:cs="Colobro"/>
+              </w:rPr>
+            </w:pPr>
+            <w:r>
+              <w:rPr>
+                <w:rFonts w:ascii="Colobro" w:hAnsi="Colobro" w:cs="Colobro"/>
+                <w:noProof/>
+              </w:rPr>
+              <w:t xml:space="preserve">ч ė </w:t>
+            </w:r>
+          </w:p>
         </w:tc>
       </w:tr>
       <w:tr>
@@ -3097,30 +3374,16 @@
           </w:tcPr>
           <w:p>
             <w:pPr>
-              <w:spacing w:beforeLines="20" w:before="48" w:afterLines="20" w:after="48"/>
-              <w:rPr>
-                <w:rFonts w:ascii="Colobro" w:hAnsi="Colobro" w:cs="Colobro"/>
-              </w:rPr>
-            </w:pPr>
-            <w:r>
-              <w:rPr>
-                <w:rFonts w:ascii="Colobro" w:hAnsi="Colobro" w:cs="Colobro"/>
-              </w:rPr>
-              <w:t xml:space="preserve">dark, park, </w:t>
-            </w:r>
-          </w:p>
-          <w:p>
-            <w:pPr>
-              <w:spacing w:beforeLines="20" w:before="48" w:afterLines="20" w:after="48"/>
-              <w:rPr>
-                <w:rFonts w:ascii="Colobro" w:hAnsi="Colobro" w:cs="Colobro"/>
-              </w:rPr>
-            </w:pPr>
-            <w:r>
-              <w:rPr>
-                <w:rFonts w:ascii="Colobro" w:hAnsi="Colobro" w:cs="Colobro"/>
-              </w:rPr>
-              <w:t>mark, lark</w:t>
+              <w:spacing w:beforeLines="40" w:before="96" w:afterLines="20" w:after="48" w:line="312" w:lineRule="auto"/>
+              <w:rPr>
+                <w:rFonts w:ascii="Colobro" w:hAnsi="Colobro" w:cs="Colobro"/>
+              </w:rPr>
+            </w:pPr>
+            <w:r>
+              <w:rPr>
+                <w:rFonts w:ascii="Colobro" w:hAnsi="Colobro" w:cs="Colobro"/>
+              </w:rPr>
+              <w:t>dark, park, mark, lark</w:t>
             </w:r>
           </w:p>
         </w:tc>
@@ -3130,34 +3393,18 @@
           </w:tcPr>
           <w:p>
             <w:pPr>
-              <w:spacing w:beforeLines="20" w:before="48" w:afterLines="20" w:after="48"/>
-              <w:rPr>
-                <w:rFonts w:ascii="Colobro" w:hAnsi="Colobro" w:cs="Colobro"/>
-                <w:noProof/>
-              </w:rPr>
-            </w:pPr>
-            <w:r>
-              <w:rPr>
-                <w:rFonts w:ascii="Colobro" w:hAnsi="Colobro" w:cs="Colobro"/>
-                <w:noProof/>
-              </w:rPr>
-              <w:t xml:space="preserve">dârk, pârk, </w:t>
-            </w:r>
-          </w:p>
-          <w:p>
-            <w:pPr>
-              <w:spacing w:beforeLines="20" w:before="48" w:afterLines="20" w:after="48"/>
-              <w:rPr>
-                <w:rFonts w:ascii="Colobro" w:hAnsi="Colobro" w:cs="Colobro"/>
-                <w:noProof/>
-              </w:rPr>
-            </w:pPr>
-            <w:r>
-              <w:rPr>
-                <w:rFonts w:ascii="Colobro" w:hAnsi="Colobro" w:cs="Colobro"/>
-                <w:noProof/>
-              </w:rPr>
-              <w:t xml:space="preserve">mârk, lârk </w:t>
+              <w:spacing w:beforeLines="40" w:before="96" w:afterLines="20" w:after="48" w:line="312" w:lineRule="auto"/>
+              <w:rPr>
+                <w:rFonts w:ascii="Colobro" w:hAnsi="Colobro" w:cs="Colobro"/>
+                <w:noProof/>
+              </w:rPr>
+            </w:pPr>
+            <w:r>
+              <w:rPr>
+                <w:rFonts w:ascii="Colobro" w:hAnsi="Colobro" w:cs="Colobro"/>
+                <w:noProof/>
+              </w:rPr>
+              <w:t xml:space="preserve">dârk, pârk, mârk, lârk </w:t>
             </w:r>
           </w:p>
         </w:tc>
@@ -3167,7 +3414,7 @@
           </w:tcPr>
           <w:p>
             <w:pPr>
-              <w:spacing w:beforeLines="20" w:before="48" w:afterLines="20" w:after="48"/>
+              <w:spacing w:beforeLines="40" w:before="96" w:afterLines="20" w:after="48" w:line="312" w:lineRule="auto"/>
               <w:rPr>
                 <w:rFonts w:ascii="Colobro" w:hAnsi="Colobro" w:cs="Colobro"/>
                 <w:noProof/>
@@ -3188,7 +3435,7 @@
           </w:tcPr>
           <w:p>
             <w:pPr>
-              <w:spacing w:beforeLines="20" w:before="48" w:afterLines="20" w:after="48"/>
+              <w:spacing w:beforeLines="40" w:before="96" w:afterLines="20" w:after="48" w:line="312" w:lineRule="auto"/>
               <w:rPr>
                 <w:rFonts w:ascii="Colobro" w:hAnsi="Colobro" w:cs="Colobro"/>
               </w:rPr>
@@ -3199,19 +3446,60 @@
           <w:tcPr>
             <w:tcW w:w="2410" w:type="dxa"/>
           </w:tcPr>
-          <w:p/>
+          <w:p>
+            <w:pPr>
+              <w:spacing w:beforeLines="40" w:before="96" w:afterLines="20" w:after="48" w:line="312" w:lineRule="auto"/>
+              <w:rPr>
+                <w:rFonts w:ascii="Colobro" w:hAnsi="Colobro" w:cs="Colobro"/>
+              </w:rPr>
+            </w:pPr>
+            <w:r>
+              <w:rPr>
+                <w:rFonts w:ascii="Colobro" w:hAnsi="Colobro" w:cs="Colobro"/>
+              </w:rPr>
+              <w:t>genre, beige, sabotage</w:t>
+            </w:r>
+          </w:p>
         </w:tc>
         <w:tc>
           <w:tcPr>
             <w:tcW w:w="2126" w:type="dxa"/>
           </w:tcPr>
-          <w:p/>
+          <w:p>
+            <w:pPr>
+              <w:spacing w:beforeLines="40" w:before="96" w:afterLines="20" w:after="48" w:line="312" w:lineRule="auto"/>
+              <w:rPr>
+                <w:rFonts w:ascii="Colobro" w:hAnsi="Colobro" w:cs="Colobro"/>
+              </w:rPr>
+            </w:pPr>
+            <w:r>
+              <w:rPr>
+                <w:rFonts w:ascii="Colobro" w:hAnsi="Colobro" w:cs="Colobro"/>
+                <w:noProof/>
+              </w:rPr>
+              <w:t>g̃e̊nre, beig̃, sábotâg̃</w:t>
+            </w:r>
+          </w:p>
         </w:tc>
         <w:tc>
           <w:tcPr>
             <w:tcW w:w="992" w:type="dxa"/>
           </w:tcPr>
-          <w:p/>
+          <w:p>
+            <w:pPr>
+              <w:spacing w:beforeLines="40" w:before="96" w:afterLines="20" w:after="48" w:line="312" w:lineRule="auto"/>
+              <w:rPr>
+                <w:rFonts w:ascii="Colobro" w:hAnsi="Colobro" w:cs="Colobro"/>
+              </w:rPr>
+            </w:pPr>
+            <w:r>
+              <w:rPr>
+                <w:rFonts w:ascii="Colobro" w:hAnsi="Colobro" w:cs="Colobro"/>
+                <w:noProof/>
+              </w:rPr>
+              <w:t xml:space="preserve">g̃ e̊ â </w:t>
+            </w:r>
+          </w:p>
         </w:tc>
       </w:tr>
       <w:tr>
@@ -3224,16 +3512,28 @@
           </w:tcPr>
           <w:p>
             <w:pPr>
-              <w:spacing w:beforeLines="20" w:before="48" w:afterLines="20" w:after="48"/>
-              <w:rPr>
-                <w:rFonts w:ascii="Colobro" w:hAnsi="Colobro" w:cs="Colobro"/>
-              </w:rPr>
-            </w:pPr>
-            <w:r>
-              <w:rPr>
-                <w:rFonts w:ascii="Colobro" w:hAnsi="Colobro" w:cs="Colobro"/>
-              </w:rPr>
-              <w:t>fast, last, mast</w:t>
+              <w:spacing w:beforeLines="40" w:before="96" w:afterLines="20" w:after="48" w:line="312" w:lineRule="auto"/>
+              <w:rPr>
+                <w:rFonts w:ascii="Colobro" w:hAnsi="Colobro" w:cs="Colobro"/>
+              </w:rPr>
+            </w:pPr>
+            <w:r>
+              <w:rPr>
+                <w:rFonts w:ascii="Colobro" w:hAnsi="Colobro" w:cs="Colobro"/>
+              </w:rPr>
+              <w:t xml:space="preserve">economic, </w:t>
+            </w:r>
+            <w:r>
+              <w:rPr>
+                <w:rFonts w:ascii="Colobro" w:hAnsi="Colobro" w:cs="Colobro"/>
+              </w:rPr>
+              <w:br/>
+            </w:r>
+            <w:r>
+              <w:rPr>
+                <w:rFonts w:ascii="Colobro" w:hAnsi="Colobro" w:cs="Colobro"/>
+              </w:rPr>
+              <w:t>ecology</w:t>
             </w:r>
           </w:p>
         </w:tc>
@@ -3243,18 +3543,18 @@
           </w:tcPr>
           <w:p>
             <w:pPr>
-              <w:spacing w:beforeLines="20" w:before="48" w:afterLines="20" w:after="48"/>
-              <w:rPr>
-                <w:rFonts w:ascii="Colobro" w:hAnsi="Colobro" w:cs="Colobro"/>
-                <w:noProof/>
-              </w:rPr>
-            </w:pPr>
-            <w:r>
-              <w:rPr>
-                <w:rFonts w:ascii="Colobro" w:hAnsi="Colobro" w:cs="Colobro"/>
-                <w:noProof/>
-              </w:rPr>
-              <w:t>fâst, lâst, mâst</w:t>
+              <w:spacing w:beforeLines="40" w:before="96" w:afterLines="20" w:after="48" w:line="312" w:lineRule="auto"/>
+              <w:rPr>
+                <w:rFonts w:ascii="Colobro" w:hAnsi="Colobro" w:cs="Colobro"/>
+                <w:noProof/>
+              </w:rPr>
+            </w:pPr>
+            <w:r>
+              <w:rPr>
+                <w:rFonts w:ascii="Colobro" w:hAnsi="Colobro" w:cs="Colobro"/>
+                <w:noProof/>
+              </w:rPr>
+              <w:t>œconómic, œ̇cóloǧy</w:t>
             </w:r>
           </w:p>
         </w:tc>
@@ -3264,18 +3564,18 @@
           </w:tcPr>
           <w:p>
             <w:pPr>
-              <w:spacing w:beforeLines="20" w:before="48" w:afterLines="20" w:after="48"/>
-              <w:rPr>
-                <w:rFonts w:ascii="Colobro" w:hAnsi="Colobro" w:cs="Colobro"/>
-                <w:noProof/>
-              </w:rPr>
-            </w:pPr>
-            <w:r>
-              <w:rPr>
-                <w:rFonts w:ascii="Colobro" w:hAnsi="Colobro" w:cs="Colobro"/>
-                <w:noProof/>
-              </w:rPr>
-              <w:t xml:space="preserve">â </w:t>
+              <w:spacing w:beforeLines="40" w:before="96" w:afterLines="20" w:after="48" w:line="312" w:lineRule="auto"/>
+              <w:rPr>
+                <w:rFonts w:ascii="Colobro" w:hAnsi="Colobro" w:cs="Colobro"/>
+                <w:noProof/>
+              </w:rPr>
+            </w:pPr>
+            <w:r>
+              <w:rPr>
+                <w:rFonts w:ascii="Colobro" w:hAnsi="Colobro" w:cs="Colobro"/>
+                <w:noProof/>
+              </w:rPr>
+              <w:t xml:space="preserve">œ œ̇ ǧ </w:t>
             </w:r>
           </w:p>
         </w:tc>
@@ -3285,6 +3585,7 @@
           </w:tcPr>
           <w:p>
             <w:pPr>
+              <w:spacing w:beforeLines="40" w:before="96" w:afterLines="20" w:after="48" w:line="312" w:lineRule="auto"/>
               <w:rPr>
                 <w:rFonts w:ascii="Colobro" w:hAnsi="Colobro" w:cs="Colobro"/>
               </w:rPr>
@@ -3295,19 +3596,60 @@
           <w:tcPr>
             <w:tcW w:w="2410" w:type="dxa"/>
           </w:tcPr>
-          <w:p/>
+          <w:p>
+            <w:pPr>
+              <w:spacing w:beforeLines="40" w:before="96" w:afterLines="20" w:after="48" w:line="312" w:lineRule="auto"/>
+              <w:rPr>
+                <w:rFonts w:ascii="Colobro" w:hAnsi="Colobro" w:cs="Colobro"/>
+              </w:rPr>
+            </w:pPr>
+            <w:r>
+              <w:rPr>
+                <w:rFonts w:ascii="Colobro" w:hAnsi="Colobro" w:cs="Colobro"/>
+              </w:rPr>
+              <w:t>stronger, longer, finger</w:t>
+            </w:r>
+          </w:p>
         </w:tc>
         <w:tc>
           <w:tcPr>
             <w:tcW w:w="2126" w:type="dxa"/>
           </w:tcPr>
-          <w:p/>
+          <w:p>
+            <w:pPr>
+              <w:spacing w:beforeLines="40" w:before="96" w:afterLines="20" w:after="48" w:line="312" w:lineRule="auto"/>
+              <w:rPr>
+                <w:rFonts w:ascii="Colobro" w:hAnsi="Colobro" w:cs="Colobro"/>
+              </w:rPr>
+            </w:pPr>
+            <w:r>
+              <w:rPr>
+                <w:rFonts w:ascii="Colobro" w:hAnsi="Colobro" w:cs="Colobro"/>
+                <w:noProof/>
+              </w:rPr>
+              <w:t>stróŋg̊er, loŋg̊er, fiŋg̊er</w:t>
+            </w:r>
+          </w:p>
         </w:tc>
         <w:tc>
           <w:tcPr>
             <w:tcW w:w="992" w:type="dxa"/>
           </w:tcPr>
-          <w:p/>
+          <w:p>
+            <w:pPr>
+              <w:spacing w:beforeLines="40" w:before="96" w:afterLines="20" w:after="48" w:line="312" w:lineRule="auto"/>
+              <w:rPr>
+                <w:rFonts w:ascii="Colobro" w:hAnsi="Colobro" w:cs="Colobro"/>
+              </w:rPr>
+            </w:pPr>
+            <w:r>
+              <w:rPr>
+                <w:rFonts w:ascii="Colobro" w:hAnsi="Colobro" w:cs="Colobro"/>
+                <w:noProof/>
+              </w:rPr>
+              <w:t xml:space="preserve">ŋ ŋg g̊ </w:t>
+            </w:r>
+          </w:p>
         </w:tc>
       </w:tr>
       <w:tr>
@@ -3320,7 +3662,126 @@
           </w:tcPr>
           <w:p>
             <w:pPr>
-              <w:spacing w:beforeLines="20" w:before="48" w:afterLines="20" w:after="48"/>
+              <w:spacing w:beforeLines="40" w:before="96" w:afterLines="20" w:after="48" w:line="312" w:lineRule="auto"/>
+              <w:rPr>
+                <w:rFonts w:ascii="Colobro" w:hAnsi="Colobro" w:cs="Colobro"/>
+              </w:rPr>
+            </w:pPr>
+            <w:r>
+              <w:rPr>
+                <w:rFonts w:ascii="Colobro" w:hAnsi="Colobro" w:cs="Colobro"/>
+              </w:rPr>
+              <w:t>fast, last, mast</w:t>
+            </w:r>
+          </w:p>
+        </w:tc>
+        <w:tc>
+          <w:tcPr>
+            <w:tcW w:w="1985" w:type="dxa"/>
+          </w:tcPr>
+          <w:p>
+            <w:pPr>
+              <w:spacing w:beforeLines="40" w:before="96" w:afterLines="20" w:after="48" w:line="312" w:lineRule="auto"/>
+              <w:rPr>
+                <w:rFonts w:ascii="Colobro" w:hAnsi="Colobro" w:cs="Colobro"/>
+                <w:noProof/>
+              </w:rPr>
+            </w:pPr>
+            <w:r>
+              <w:rPr>
+                <w:rFonts w:ascii="Colobro" w:hAnsi="Colobro" w:cs="Colobro"/>
+                <w:noProof/>
+              </w:rPr>
+              <w:t>fâst, lâst, mâst</w:t>
+            </w:r>
+          </w:p>
+        </w:tc>
+        <w:tc>
+          <w:tcPr>
+            <w:tcW w:w="992" w:type="dxa"/>
+          </w:tcPr>
+          <w:p>
+            <w:pPr>
+              <w:spacing w:beforeLines="40" w:before="96" w:afterLines="20" w:after="48" w:line="312" w:lineRule="auto"/>
+              <w:rPr>
+                <w:rFonts w:ascii="Colobro" w:hAnsi="Colobro" w:cs="Colobro"/>
+                <w:noProof/>
+              </w:rPr>
+            </w:pPr>
+            <w:r>
+              <w:rPr>
+                <w:rFonts w:ascii="Colobro" w:hAnsi="Colobro" w:cs="Colobro"/>
+                <w:noProof/>
+              </w:rPr>
+              <w:t xml:space="preserve">â </w:t>
+            </w:r>
+          </w:p>
+        </w:tc>
+        <w:tc>
+          <w:tcPr>
+            <w:tcW w:w="283" w:type="dxa"/>
+          </w:tcPr>
+          <w:p>
+            <w:pPr>
+              <w:spacing w:beforeLines="40" w:before="96" w:afterLines="20" w:after="48" w:line="312" w:lineRule="auto"/>
+              <w:rPr>
+                <w:rFonts w:ascii="Colobro" w:hAnsi="Colobro" w:cs="Colobro"/>
+              </w:rPr>
+            </w:pPr>
+          </w:p>
+        </w:tc>
+        <w:tc>
+          <w:tcPr>
+            <w:tcW w:w="2410" w:type="dxa"/>
+          </w:tcPr>
+          <w:p>
+            <w:pPr>
+              <w:spacing w:beforeLines="40" w:before="96" w:afterLines="20" w:after="48" w:line="312" w:lineRule="auto"/>
+              <w:rPr>
+                <w:rFonts w:ascii="Colobro" w:hAnsi="Colobro" w:cs="Colobro"/>
+              </w:rPr>
+            </w:pPr>
+          </w:p>
+        </w:tc>
+        <w:tc>
+          <w:tcPr>
+            <w:tcW w:w="2126" w:type="dxa"/>
+          </w:tcPr>
+          <w:p>
+            <w:pPr>
+              <w:spacing w:beforeLines="40" w:before="96" w:afterLines="20" w:after="48" w:line="312" w:lineRule="auto"/>
+              <w:rPr>
+                <w:rFonts w:ascii="Colobro" w:hAnsi="Colobro" w:cs="Colobro"/>
+              </w:rPr>
+            </w:pPr>
+          </w:p>
+        </w:tc>
+        <w:tc>
+          <w:tcPr>
+            <w:tcW w:w="992" w:type="dxa"/>
+          </w:tcPr>
+          <w:p>
+            <w:pPr>
+              <w:spacing w:beforeLines="40" w:before="96" w:afterLines="20" w:after="48" w:line="312" w:lineRule="auto"/>
+              <w:rPr>
+                <w:rFonts w:ascii="Colobro" w:hAnsi="Colobro" w:cs="Colobro"/>
+              </w:rPr>
+            </w:pPr>
+          </w:p>
+        </w:tc>
+      </w:tr>
+      <w:tr>
+        <w:trPr>
+          <w:trHeight w:val="64"/>
+          <w:jc w:val="center"/>
+        </w:trPr>
+        <w:tc>
+          <w:tcPr>
+            <w:tcW w:w="2263" w:type="dxa"/>
+          </w:tcPr>
+          <w:p>
+            <w:pPr>
+              <w:spacing w:beforeLines="40" w:before="96" w:afterLines="20" w:after="48" w:line="312" w:lineRule="auto"/>
               <w:rPr>
                 <w:rFonts w:ascii="Colobro" w:hAnsi="Colobro" w:cs="Colobro"/>
               </w:rPr>
@@ -3339,7 +3800,7 @@
           </w:tcPr>
           <w:p>
             <w:pPr>
-              <w:spacing w:beforeLines="20" w:before="48" w:afterLines="20" w:after="48"/>
+              <w:spacing w:beforeLines="40" w:before="96" w:afterLines="20" w:after="48" w:line="312" w:lineRule="auto"/>
               <w:rPr>
                 <w:rFonts w:ascii="Colobro" w:hAnsi="Colobro" w:cs="Colobro"/>
                 <w:noProof/>
@@ -3360,7 +3821,7 @@
           </w:tcPr>
           <w:p>
             <w:pPr>
-              <w:spacing w:beforeLines="20" w:before="48" w:afterLines="20" w:after="48"/>
+              <w:spacing w:beforeLines="40" w:before="96" w:afterLines="20" w:after="48" w:line="312" w:lineRule="auto"/>
               <w:rPr>
                 <w:rFonts w:ascii="Colobro" w:hAnsi="Colobro" w:cs="Colobro"/>
                 <w:noProof/>
@@ -3381,6 +3842,7 @@
           </w:tcPr>
           <w:p>
             <w:pPr>
+              <w:spacing w:beforeLines="40" w:before="96" w:afterLines="20" w:after="48" w:line="312" w:lineRule="auto"/>
               <w:rPr>
                 <w:rFonts w:ascii="Colobro" w:hAnsi="Colobro" w:cs="Colobro"/>
               </w:rPr>
@@ -3391,19 +3853,40 @@
           <w:tcPr>
             <w:tcW w:w="2410" w:type="dxa"/>
           </w:tcPr>
-          <w:p/>
+          <w:p>
+            <w:pPr>
+              <w:spacing w:beforeLines="40" w:before="96" w:afterLines="20" w:after="48" w:line="312" w:lineRule="auto"/>
+              <w:rPr>
+                <w:rFonts w:ascii="Colobro" w:hAnsi="Colobro" w:cs="Colobro"/>
+              </w:rPr>
+            </w:pPr>
+          </w:p>
         </w:tc>
         <w:tc>
           <w:tcPr>
             <w:tcW w:w="2126" w:type="dxa"/>
           </w:tcPr>
-          <w:p/>
+          <w:p>
+            <w:pPr>
+              <w:spacing w:beforeLines="40" w:before="96" w:afterLines="20" w:after="48" w:line="312" w:lineRule="auto"/>
+              <w:rPr>
+                <w:rFonts w:ascii="Colobro" w:hAnsi="Colobro" w:cs="Colobro"/>
+              </w:rPr>
+            </w:pPr>
+          </w:p>
         </w:tc>
         <w:tc>
           <w:tcPr>
             <w:tcW w:w="992" w:type="dxa"/>
           </w:tcPr>
-          <w:p/>
+          <w:p>
+            <w:pPr>
+              <w:spacing w:beforeLines="40" w:before="96" w:afterLines="20" w:after="48" w:line="312" w:lineRule="auto"/>
+              <w:rPr>
+                <w:rFonts w:ascii="Colobro" w:hAnsi="Colobro" w:cs="Colobro"/>
+              </w:rPr>
+            </w:pPr>
+          </w:p>
         </w:tc>
       </w:tr>
       <w:tr>
@@ -3416,7 +3899,7 @@
           </w:tcPr>
           <w:p>
             <w:pPr>
-              <w:spacing w:beforeLines="20" w:before="48" w:afterLines="20" w:after="48"/>
+              <w:spacing w:beforeLines="40" w:before="96" w:afterLines="20" w:after="48" w:line="312" w:lineRule="auto"/>
               <w:rPr>
                 <w:rFonts w:ascii="Colobro" w:hAnsi="Colobro" w:cs="Colobro"/>
               </w:rPr>
@@ -3435,7 +3918,7 @@
           </w:tcPr>
           <w:p>
             <w:pPr>
-              <w:spacing w:beforeLines="20" w:before="48" w:afterLines="20" w:after="48"/>
+              <w:spacing w:beforeLines="40" w:before="96" w:afterLines="20" w:after="48" w:line="312" w:lineRule="auto"/>
               <w:rPr>
                 <w:rFonts w:ascii="Colobro" w:hAnsi="Colobro" w:cs="Colobro"/>
                 <w:noProof/>
@@ -3456,7 +3939,7 @@
           </w:tcPr>
           <w:p>
             <w:pPr>
-              <w:spacing w:beforeLines="20" w:before="48" w:afterLines="20" w:after="48"/>
+              <w:spacing w:beforeLines="40" w:before="96" w:afterLines="20" w:after="48" w:line="312" w:lineRule="auto"/>
               <w:rPr>
                 <w:rFonts w:ascii="Colobro" w:hAnsi="Colobro" w:cs="Colobro"/>
                 <w:noProof/>
@@ -3477,6 +3960,7 @@
           </w:tcPr>
           <w:p>
             <w:pPr>
+              <w:spacing w:beforeLines="40" w:before="96" w:afterLines="20" w:after="48" w:line="312" w:lineRule="auto"/>
               <w:rPr>
                 <w:rFonts w:ascii="Colobro" w:hAnsi="Colobro" w:cs="Colobro"/>
               </w:rPr>
@@ -3487,19 +3971,40 @@
           <w:tcPr>
             <w:tcW w:w="2410" w:type="dxa"/>
           </w:tcPr>
-          <w:p/>
+          <w:p>
+            <w:pPr>
+              <w:spacing w:beforeLines="40" w:before="96" w:afterLines="20" w:after="48" w:line="312" w:lineRule="auto"/>
+              <w:rPr>
+                <w:rFonts w:ascii="Colobro" w:hAnsi="Colobro" w:cs="Colobro"/>
+              </w:rPr>
+            </w:pPr>
+          </w:p>
         </w:tc>
         <w:tc>
           <w:tcPr>
             <w:tcW w:w="2126" w:type="dxa"/>
           </w:tcPr>
-          <w:p/>
+          <w:p>
+            <w:pPr>
+              <w:spacing w:beforeLines="40" w:before="96" w:afterLines="20" w:after="48" w:line="312" w:lineRule="auto"/>
+              <w:rPr>
+                <w:rFonts w:ascii="Colobro" w:hAnsi="Colobro" w:cs="Colobro"/>
+              </w:rPr>
+            </w:pPr>
+          </w:p>
         </w:tc>
         <w:tc>
           <w:tcPr>
             <w:tcW w:w="992" w:type="dxa"/>
           </w:tcPr>
-          <w:p/>
+          <w:p>
+            <w:pPr>
+              <w:spacing w:beforeLines="40" w:before="96" w:afterLines="20" w:after="48" w:line="312" w:lineRule="auto"/>
+              <w:rPr>
+                <w:rFonts w:ascii="Colobro" w:hAnsi="Colobro" w:cs="Colobro"/>
+              </w:rPr>
+            </w:pPr>
+          </w:p>
         </w:tc>
       </w:tr>
       <w:tr>
@@ -3512,30 +4017,16 @@
           </w:tcPr>
           <w:p>
             <w:pPr>
-              <w:spacing w:beforeLines="20" w:before="48" w:afterLines="20" w:after="48"/>
-              <w:rPr>
-                <w:rFonts w:ascii="Colobro" w:hAnsi="Colobro" w:cs="Colobro"/>
-              </w:rPr>
-            </w:pPr>
-            <w:r>
-              <w:rPr>
-                <w:rFonts w:ascii="Colobro" w:hAnsi="Colobro" w:cs="Colobro"/>
-              </w:rPr>
-              <w:t xml:space="preserve">economic, </w:t>
-            </w:r>
-          </w:p>
-          <w:p>
-            <w:pPr>
-              <w:spacing w:beforeLines="20" w:before="48" w:afterLines="20" w:after="48"/>
-              <w:rPr>
-                <w:rFonts w:ascii="Colobro" w:hAnsi="Colobro" w:cs="Colobro"/>
-              </w:rPr>
-            </w:pPr>
-            <w:r>
-              <w:rPr>
-                <w:rFonts w:ascii="Colobro" w:hAnsi="Colobro" w:cs="Colobro"/>
-              </w:rPr>
-              <w:t>ecology</w:t>
+              <w:spacing w:beforeLines="40" w:before="96" w:afterLines="20" w:after="48" w:line="312" w:lineRule="auto"/>
+              <w:rPr>
+                <w:rFonts w:ascii="Colobro" w:hAnsi="Colobro" w:cs="Colobro"/>
+              </w:rPr>
+            </w:pPr>
+            <w:r>
+              <w:rPr>
+                <w:rFonts w:ascii="Colobro" w:hAnsi="Colobro" w:cs="Colobro"/>
+              </w:rPr>
+              <w:t>eighteen, thirteen</w:t>
             </w:r>
           </w:p>
         </w:tc>
@@ -3545,18 +4036,18 @@
           </w:tcPr>
           <w:p>
             <w:pPr>
-              <w:spacing w:beforeLines="20" w:before="48" w:afterLines="20" w:after="48"/>
-              <w:rPr>
-                <w:rFonts w:ascii="Colobro" w:hAnsi="Colobro" w:cs="Colobro"/>
-                <w:noProof/>
-              </w:rPr>
-            </w:pPr>
-            <w:r>
-              <w:rPr>
-                <w:rFonts w:ascii="Colobro" w:hAnsi="Colobro" w:cs="Colobro"/>
-                <w:noProof/>
-              </w:rPr>
-              <w:t>œconómic, œ̇cóloǧy</w:t>
+              <w:spacing w:beforeLines="40" w:before="96" w:afterLines="20" w:after="48" w:line="312" w:lineRule="auto"/>
+              <w:rPr>
+                <w:rFonts w:ascii="Colobro" w:hAnsi="Colobro" w:cs="Colobro"/>
+                <w:noProof/>
+              </w:rPr>
+            </w:pPr>
+            <w:r>
+              <w:rPr>
+                <w:rFonts w:ascii="Colobro" w:hAnsi="Colobro" w:cs="Colobro"/>
+                <w:noProof/>
+              </w:rPr>
+              <w:t>eiȝttēn, þirtēn</w:t>
             </w:r>
           </w:p>
         </w:tc>
@@ -3566,18 +4057,18 @@
           </w:tcPr>
           <w:p>
             <w:pPr>
-              <w:spacing w:beforeLines="20" w:before="48" w:afterLines="20" w:after="48"/>
-              <w:rPr>
-                <w:rFonts w:ascii="Colobro" w:hAnsi="Colobro" w:cs="Colobro"/>
-                <w:noProof/>
-              </w:rPr>
-            </w:pPr>
-            <w:r>
-              <w:rPr>
-                <w:rFonts w:ascii="Colobro" w:hAnsi="Colobro" w:cs="Colobro"/>
-                <w:noProof/>
-              </w:rPr>
-              <w:t xml:space="preserve">œ œ̇ ǧ </w:t>
+              <w:spacing w:beforeLines="40" w:before="96" w:afterLines="20" w:after="48" w:line="312" w:lineRule="auto"/>
+              <w:rPr>
+                <w:rFonts w:ascii="Colobro" w:hAnsi="Colobro" w:cs="Colobro"/>
+                <w:noProof/>
+              </w:rPr>
+            </w:pPr>
+            <w:r>
+              <w:rPr>
+                <w:rFonts w:ascii="Colobro" w:hAnsi="Colobro" w:cs="Colobro"/>
+                <w:noProof/>
+              </w:rPr>
+              <w:t xml:space="preserve">ȝ ē þ </w:t>
             </w:r>
           </w:p>
         </w:tc>
@@ -3587,7 +4078,7 @@
           </w:tcPr>
           <w:p>
             <w:pPr>
-              <w:spacing w:beforeLines="20" w:before="48" w:afterLines="20" w:after="48"/>
+              <w:spacing w:beforeLines="40" w:before="96" w:afterLines="20" w:after="48" w:line="312" w:lineRule="auto"/>
               <w:rPr>
                 <w:rFonts w:ascii="Colobro" w:hAnsi="Colobro" w:cs="Colobro"/>
               </w:rPr>
@@ -3598,19 +4089,40 @@
           <w:tcPr>
             <w:tcW w:w="2410" w:type="dxa"/>
           </w:tcPr>
-          <w:p/>
+          <w:p>
+            <w:pPr>
+              <w:spacing w:beforeLines="40" w:before="96" w:afterLines="20" w:after="48" w:line="312" w:lineRule="auto"/>
+              <w:rPr>
+                <w:rFonts w:ascii="Colobro" w:hAnsi="Colobro" w:cs="Colobro"/>
+              </w:rPr>
+            </w:pPr>
+          </w:p>
         </w:tc>
         <w:tc>
           <w:tcPr>
             <w:tcW w:w="2126" w:type="dxa"/>
           </w:tcPr>
-          <w:p/>
+          <w:p>
+            <w:pPr>
+              <w:spacing w:beforeLines="40" w:before="96" w:afterLines="20" w:after="48" w:line="312" w:lineRule="auto"/>
+              <w:rPr>
+                <w:rFonts w:ascii="Colobro" w:hAnsi="Colobro" w:cs="Colobro"/>
+              </w:rPr>
+            </w:pPr>
+          </w:p>
         </w:tc>
         <w:tc>
           <w:tcPr>
             <w:tcW w:w="992" w:type="dxa"/>
           </w:tcPr>
-          <w:p/>
+          <w:p>
+            <w:pPr>
+              <w:spacing w:beforeLines="40" w:before="96" w:afterLines="20" w:after="48" w:line="312" w:lineRule="auto"/>
+              <w:rPr>
+                <w:rFonts w:ascii="Colobro" w:hAnsi="Colobro" w:cs="Colobro"/>
+              </w:rPr>
+            </w:pPr>
+          </w:p>
         </w:tc>
       </w:tr>
       <w:tr>
@@ -3623,16 +4135,24 @@
           </w:tcPr>
           <w:p>
             <w:pPr>
-              <w:spacing w:beforeLines="20" w:before="48" w:afterLines="20" w:after="48"/>
-              <w:rPr>
-                <w:rFonts w:ascii="Colobro" w:hAnsi="Colobro" w:cs="Colobro"/>
-              </w:rPr>
-            </w:pPr>
-            <w:r>
-              <w:rPr>
-                <w:rFonts w:ascii="Colobro" w:hAnsi="Colobro" w:cs="Colobro"/>
-              </w:rPr>
-              <w:t>eighteen, thirteen</w:t>
+              <w:spacing w:beforeLines="40" w:before="96" w:afterLines="20" w:after="48" w:line="312" w:lineRule="auto"/>
+              <w:rPr>
+                <w:rFonts w:ascii="Colobro" w:hAnsi="Colobro" w:cs="Colobro"/>
+              </w:rPr>
+            </w:pPr>
+            <w:proofErr w:type="gramStart"/>
+            <w:r>
+              <w:rPr>
+                <w:rFonts w:ascii="Colobro" w:hAnsi="Colobro" w:cs="Colobro"/>
+              </w:rPr>
+              <w:t>where</w:t>
+            </w:r>
+            <w:proofErr w:type="gramEnd"/>
+            <w:r>
+              <w:rPr>
+                <w:rFonts w:ascii="Colobro" w:hAnsi="Colobro" w:cs="Colobro"/>
+              </w:rPr>
+              <w:t>, there</w:t>
             </w:r>
           </w:p>
         </w:tc>
@@ -3642,18 +4162,18 @@
           </w:tcPr>
           <w:p>
             <w:pPr>
-              <w:spacing w:beforeLines="20" w:before="48" w:afterLines="20" w:after="48"/>
-              <w:rPr>
-                <w:rFonts w:ascii="Colobro" w:hAnsi="Colobro" w:cs="Colobro"/>
-                <w:noProof/>
-              </w:rPr>
-            </w:pPr>
-            <w:r>
-              <w:rPr>
-                <w:rFonts w:ascii="Colobro" w:hAnsi="Colobro" w:cs="Colobro"/>
-                <w:noProof/>
-              </w:rPr>
-              <w:t>eiȝttēn, þirtēn</w:t>
+              <w:spacing w:beforeLines="40" w:before="96" w:afterLines="20" w:after="48" w:line="312" w:lineRule="auto"/>
+              <w:rPr>
+                <w:rFonts w:ascii="Colobro" w:hAnsi="Colobro" w:cs="Colobro"/>
+                <w:noProof/>
+              </w:rPr>
+            </w:pPr>
+            <w:r>
+              <w:rPr>
+                <w:rFonts w:ascii="Colobro" w:hAnsi="Colobro" w:cs="Colobro"/>
+                <w:noProof/>
+              </w:rPr>
+              <w:t>ƕĕr, ðĕr</w:t>
             </w:r>
           </w:p>
         </w:tc>
@@ -3663,18 +4183,18 @@
           </w:tcPr>
           <w:p>
             <w:pPr>
-              <w:spacing w:beforeLines="20" w:before="48" w:afterLines="20" w:after="48"/>
-              <w:rPr>
-                <w:rFonts w:ascii="Colobro" w:hAnsi="Colobro" w:cs="Colobro"/>
-                <w:noProof/>
-              </w:rPr>
-            </w:pPr>
-            <w:r>
-              <w:rPr>
-                <w:rFonts w:ascii="Colobro" w:hAnsi="Colobro" w:cs="Colobro"/>
-                <w:noProof/>
-              </w:rPr>
-              <w:t xml:space="preserve">ȝ ē þ </w:t>
+              <w:spacing w:beforeLines="40" w:before="96" w:afterLines="20" w:after="48" w:line="312" w:lineRule="auto"/>
+              <w:rPr>
+                <w:rFonts w:ascii="Colobro" w:hAnsi="Colobro" w:cs="Colobro"/>
+                <w:noProof/>
+              </w:rPr>
+            </w:pPr>
+            <w:r>
+              <w:rPr>
+                <w:rFonts w:ascii="Colobro" w:hAnsi="Colobro" w:cs="Colobro"/>
+                <w:noProof/>
+              </w:rPr>
+              <w:t xml:space="preserve">ƕ ĕ </w:t>
             </w:r>
           </w:p>
         </w:tc>
@@ -3684,6 +4204,7 @@
           </w:tcPr>
           <w:p>
             <w:pPr>
+              <w:spacing w:beforeLines="40" w:before="96" w:afterLines="20" w:after="48" w:line="312" w:lineRule="auto"/>
               <w:rPr>
                 <w:rFonts w:ascii="Colobro" w:hAnsi="Colobro" w:cs="Colobro"/>
               </w:rPr>
@@ -3694,19 +4215,40 @@
           <w:tcPr>
             <w:tcW w:w="2410" w:type="dxa"/>
           </w:tcPr>
-          <w:p/>
+          <w:p>
+            <w:pPr>
+              <w:spacing w:beforeLines="40" w:before="96" w:afterLines="20" w:after="48" w:line="312" w:lineRule="auto"/>
+              <w:rPr>
+                <w:rFonts w:ascii="Colobro" w:hAnsi="Colobro" w:cs="Colobro"/>
+              </w:rPr>
+            </w:pPr>
+          </w:p>
         </w:tc>
         <w:tc>
           <w:tcPr>
             <w:tcW w:w="2126" w:type="dxa"/>
           </w:tcPr>
-          <w:p/>
+          <w:p>
+            <w:pPr>
+              <w:spacing w:beforeLines="40" w:before="96" w:afterLines="20" w:after="48" w:line="312" w:lineRule="auto"/>
+              <w:rPr>
+                <w:rFonts w:ascii="Colobro" w:hAnsi="Colobro" w:cs="Colobro"/>
+              </w:rPr>
+            </w:pPr>
+          </w:p>
         </w:tc>
         <w:tc>
           <w:tcPr>
             <w:tcW w:w="992" w:type="dxa"/>
           </w:tcPr>
-          <w:p/>
+          <w:p>
+            <w:pPr>
+              <w:spacing w:beforeLines="40" w:before="96" w:afterLines="20" w:after="48" w:line="312" w:lineRule="auto"/>
+              <w:rPr>
+                <w:rFonts w:ascii="Colobro" w:hAnsi="Colobro" w:cs="Colobro"/>
+              </w:rPr>
+            </w:pPr>
+          </w:p>
         </w:tc>
       </w:tr>
       <w:tr>
@@ -3719,24 +4261,16 @@
           </w:tcPr>
           <w:p>
             <w:pPr>
-              <w:spacing w:beforeLines="20" w:before="48" w:afterLines="20" w:after="48"/>
-              <w:rPr>
-                <w:rFonts w:ascii="Colobro" w:hAnsi="Colobro" w:cs="Colobro"/>
-              </w:rPr>
-            </w:pPr>
-            <w:proofErr w:type="gramStart"/>
-            <w:r>
-              <w:rPr>
-                <w:rFonts w:ascii="Colobro" w:hAnsi="Colobro" w:cs="Colobro"/>
-              </w:rPr>
-              <w:t>where</w:t>
-            </w:r>
-            <w:proofErr w:type="gramEnd"/>
-            <w:r>
-              <w:rPr>
-                <w:rFonts w:ascii="Colobro" w:hAnsi="Colobro" w:cs="Colobro"/>
-              </w:rPr>
-              <w:t>, there</w:t>
+              <w:spacing w:beforeLines="40" w:before="96" w:afterLines="20" w:after="48" w:line="312" w:lineRule="auto"/>
+              <w:rPr>
+                <w:rFonts w:ascii="Colobro" w:hAnsi="Colobro" w:cs="Colobro"/>
+              </w:rPr>
+            </w:pPr>
+            <w:r>
+              <w:rPr>
+                <w:rFonts w:ascii="Colobro" w:hAnsi="Colobro" w:cs="Colobro"/>
+              </w:rPr>
+              <w:t>faithful</w:t>
             </w:r>
           </w:p>
         </w:tc>
@@ -3746,18 +4280,18 @@
           </w:tcPr>
           <w:p>
             <w:pPr>
-              <w:spacing w:beforeLines="20" w:before="48" w:afterLines="20" w:after="48"/>
-              <w:rPr>
-                <w:rFonts w:ascii="Colobro" w:hAnsi="Colobro" w:cs="Colobro"/>
-                <w:noProof/>
-              </w:rPr>
-            </w:pPr>
-            <w:r>
-              <w:rPr>
-                <w:rFonts w:ascii="Colobro" w:hAnsi="Colobro" w:cs="Colobro"/>
-                <w:noProof/>
-              </w:rPr>
-              <w:t>ƕĕr, ðĕr</w:t>
+              <w:spacing w:beforeLines="40" w:before="96" w:afterLines="20" w:after="48" w:line="312" w:lineRule="auto"/>
+              <w:rPr>
+                <w:rFonts w:ascii="Colobro" w:hAnsi="Colobro" w:cs="Colobro"/>
+                <w:noProof/>
+              </w:rPr>
+            </w:pPr>
+            <w:r>
+              <w:rPr>
+                <w:rFonts w:ascii="Colobro" w:hAnsi="Colobro" w:cs="Colobro"/>
+                <w:noProof/>
+              </w:rPr>
+              <w:t>fắiþfŭl</w:t>
             </w:r>
           </w:p>
         </w:tc>
@@ -3767,18 +4301,18 @@
           </w:tcPr>
           <w:p>
             <w:pPr>
-              <w:spacing w:beforeLines="20" w:before="48" w:afterLines="20" w:after="48"/>
-              <w:rPr>
-                <w:rFonts w:ascii="Colobro" w:hAnsi="Colobro" w:cs="Colobro"/>
-                <w:noProof/>
-              </w:rPr>
-            </w:pPr>
-            <w:r>
-              <w:rPr>
-                <w:rFonts w:ascii="Colobro" w:hAnsi="Colobro" w:cs="Colobro"/>
-                <w:noProof/>
-              </w:rPr>
-              <w:t xml:space="preserve">ƕ ĕ </w:t>
+              <w:spacing w:beforeLines="40" w:before="96" w:afterLines="20" w:after="48" w:line="312" w:lineRule="auto"/>
+              <w:rPr>
+                <w:rFonts w:ascii="Colobro" w:hAnsi="Colobro" w:cs="Colobro"/>
+                <w:noProof/>
+              </w:rPr>
+            </w:pPr>
+            <w:r>
+              <w:rPr>
+                <w:rFonts w:ascii="Colobro" w:hAnsi="Colobro" w:cs="Colobro"/>
+                <w:noProof/>
+              </w:rPr>
+              <w:t xml:space="preserve">ă þ ŭ </w:t>
             </w:r>
           </w:p>
         </w:tc>
@@ -3788,6 +4322,7 @@
           </w:tcPr>
           <w:p>
             <w:pPr>
+              <w:spacing w:beforeLines="40" w:before="96" w:afterLines="20" w:after="48" w:line="312" w:lineRule="auto"/>
               <w:rPr>
                 <w:rFonts w:ascii="Colobro" w:hAnsi="Colobro" w:cs="Colobro"/>
               </w:rPr>
@@ -3798,19 +4333,40 @@
           <w:tcPr>
             <w:tcW w:w="2410" w:type="dxa"/>
           </w:tcPr>
-          <w:p/>
+          <w:p>
+            <w:pPr>
+              <w:spacing w:beforeLines="40" w:before="96" w:afterLines="20" w:after="48" w:line="312" w:lineRule="auto"/>
+              <w:rPr>
+                <w:rFonts w:ascii="Colobro" w:hAnsi="Colobro" w:cs="Colobro"/>
+              </w:rPr>
+            </w:pPr>
+          </w:p>
         </w:tc>
         <w:tc>
           <w:tcPr>
             <w:tcW w:w="2126" w:type="dxa"/>
           </w:tcPr>
-          <w:p/>
+          <w:p>
+            <w:pPr>
+              <w:spacing w:beforeLines="40" w:before="96" w:afterLines="20" w:after="48" w:line="312" w:lineRule="auto"/>
+              <w:rPr>
+                <w:rFonts w:ascii="Colobro" w:hAnsi="Colobro" w:cs="Colobro"/>
+              </w:rPr>
+            </w:pPr>
+          </w:p>
         </w:tc>
         <w:tc>
           <w:tcPr>
             <w:tcW w:w="992" w:type="dxa"/>
           </w:tcPr>
-          <w:p/>
+          <w:p>
+            <w:pPr>
+              <w:spacing w:beforeLines="40" w:before="96" w:afterLines="20" w:after="48" w:line="312" w:lineRule="auto"/>
+              <w:rPr>
+                <w:rFonts w:ascii="Colobro" w:hAnsi="Colobro" w:cs="Colobro"/>
+              </w:rPr>
+            </w:pPr>
+          </w:p>
         </w:tc>
       </w:tr>
       <w:tr>
@@ -3823,16 +4379,16 @@
           </w:tcPr>
           <w:p>
             <w:pPr>
-              <w:spacing w:beforeLines="20" w:before="48" w:afterLines="20" w:after="48"/>
-              <w:rPr>
-                <w:rFonts w:ascii="Colobro" w:hAnsi="Colobro" w:cs="Colobro"/>
-              </w:rPr>
-            </w:pPr>
-            <w:r>
-              <w:rPr>
-                <w:rFonts w:ascii="Colobro" w:hAnsi="Colobro" w:cs="Colobro"/>
-              </w:rPr>
-              <w:t>faithful</w:t>
+              <w:spacing w:beforeLines="40" w:before="96" w:afterLines="20" w:after="48" w:line="312" w:lineRule="auto"/>
+              <w:rPr>
+                <w:rFonts w:ascii="Colobro" w:hAnsi="Colobro" w:cs="Colobro"/>
+              </w:rPr>
+            </w:pPr>
+            <w:r>
+              <w:rPr>
+                <w:rFonts w:ascii="Colobro" w:hAnsi="Colobro" w:cs="Colobro"/>
+              </w:rPr>
+              <w:t>should, could, would</w:t>
             </w:r>
           </w:p>
         </w:tc>
@@ -3842,18 +4398,18 @@
           </w:tcPr>
           <w:p>
             <w:pPr>
-              <w:spacing w:beforeLines="20" w:before="48" w:afterLines="20" w:after="48"/>
-              <w:rPr>
-                <w:rFonts w:ascii="Colobro" w:hAnsi="Colobro" w:cs="Colobro"/>
-                <w:noProof/>
-              </w:rPr>
-            </w:pPr>
-            <w:r>
-              <w:rPr>
-                <w:rFonts w:ascii="Colobro" w:hAnsi="Colobro" w:cs="Colobro"/>
-                <w:noProof/>
-              </w:rPr>
-              <w:t>fắiþfŭl</w:t>
+              <w:spacing w:beforeLines="40" w:before="96" w:afterLines="20" w:after="48" w:line="312" w:lineRule="auto"/>
+              <w:rPr>
+                <w:rFonts w:ascii="Colobro" w:hAnsi="Colobro" w:cs="Colobro"/>
+                <w:noProof/>
+              </w:rPr>
+            </w:pPr>
+            <w:r>
+              <w:rPr>
+                <w:rFonts w:ascii="Colobro" w:hAnsi="Colobro" w:cs="Colobro"/>
+                <w:noProof/>
+              </w:rPr>
+              <w:t>ʃȣld, cȣld, wȣld</w:t>
             </w:r>
           </w:p>
         </w:tc>
@@ -3863,18 +4419,18 @@
           </w:tcPr>
           <w:p>
             <w:pPr>
-              <w:spacing w:beforeLines="20" w:before="48" w:afterLines="20" w:after="48"/>
-              <w:rPr>
-                <w:rFonts w:ascii="Colobro" w:hAnsi="Colobro" w:cs="Colobro"/>
-                <w:noProof/>
-              </w:rPr>
-            </w:pPr>
-            <w:r>
-              <w:rPr>
-                <w:rFonts w:ascii="Colobro" w:hAnsi="Colobro" w:cs="Colobro"/>
-                <w:noProof/>
-              </w:rPr>
-              <w:t xml:space="preserve">ă þ ŭ </w:t>
+              <w:spacing w:beforeLines="40" w:before="96" w:afterLines="20" w:after="48" w:line="312" w:lineRule="auto"/>
+              <w:rPr>
+                <w:rFonts w:ascii="Colobro" w:hAnsi="Colobro" w:cs="Colobro"/>
+                <w:noProof/>
+              </w:rPr>
+            </w:pPr>
+            <w:r>
+              <w:rPr>
+                <w:rFonts w:ascii="Colobro" w:hAnsi="Colobro" w:cs="Colobro"/>
+                <w:noProof/>
+              </w:rPr>
+              <w:t xml:space="preserve">ʃ ȣ </w:t>
             </w:r>
           </w:p>
         </w:tc>
@@ -3884,6 +4440,7 @@
           </w:tcPr>
           <w:p>
             <w:pPr>
+              <w:spacing w:beforeLines="40" w:before="96" w:afterLines="20" w:after="48" w:line="312" w:lineRule="auto"/>
               <w:rPr>
                 <w:rFonts w:ascii="Colobro" w:hAnsi="Colobro" w:cs="Colobro"/>
               </w:rPr>
@@ -3894,19 +4451,40 @@
           <w:tcPr>
             <w:tcW w:w="2410" w:type="dxa"/>
           </w:tcPr>
-          <w:p/>
+          <w:p>
+            <w:pPr>
+              <w:spacing w:beforeLines="40" w:before="96" w:afterLines="20" w:after="48" w:line="312" w:lineRule="auto"/>
+              <w:rPr>
+                <w:rFonts w:ascii="Colobro" w:hAnsi="Colobro" w:cs="Colobro"/>
+              </w:rPr>
+            </w:pPr>
+          </w:p>
         </w:tc>
         <w:tc>
           <w:tcPr>
             <w:tcW w:w="2126" w:type="dxa"/>
           </w:tcPr>
-          <w:p/>
+          <w:p>
+            <w:pPr>
+              <w:spacing w:beforeLines="40" w:before="96" w:afterLines="20" w:after="48" w:line="312" w:lineRule="auto"/>
+              <w:rPr>
+                <w:rFonts w:ascii="Colobro" w:hAnsi="Colobro" w:cs="Colobro"/>
+              </w:rPr>
+            </w:pPr>
+          </w:p>
         </w:tc>
         <w:tc>
           <w:tcPr>
             <w:tcW w:w="992" w:type="dxa"/>
           </w:tcPr>
-          <w:p/>
+          <w:p>
+            <w:pPr>
+              <w:spacing w:beforeLines="40" w:before="96" w:afterLines="20" w:after="48" w:line="312" w:lineRule="auto"/>
+              <w:rPr>
+                <w:rFonts w:ascii="Colobro" w:hAnsi="Colobro" w:cs="Colobro"/>
+              </w:rPr>
+            </w:pPr>
+          </w:p>
         </w:tc>
       </w:tr>
       <w:tr>
@@ -3919,16 +4497,16 @@
           </w:tcPr>
           <w:p>
             <w:pPr>
-              <w:spacing w:beforeLines="20" w:before="48" w:afterLines="20" w:after="48"/>
-              <w:rPr>
-                <w:rFonts w:ascii="Colobro" w:hAnsi="Colobro" w:cs="Colobro"/>
-              </w:rPr>
-            </w:pPr>
-            <w:r>
-              <w:rPr>
-                <w:rFonts w:ascii="Colobro" w:hAnsi="Colobro" w:cs="Colobro"/>
-              </w:rPr>
-              <w:t>should, could, would</w:t>
+              <w:spacing w:beforeLines="40" w:before="96" w:afterLines="20" w:after="48" w:line="312" w:lineRule="auto"/>
+              <w:rPr>
+                <w:rFonts w:ascii="Colobro" w:hAnsi="Colobro" w:cs="Colobro"/>
+              </w:rPr>
+            </w:pPr>
+            <w:r>
+              <w:rPr>
+                <w:rFonts w:ascii="Colobro" w:hAnsi="Colobro" w:cs="Colobro"/>
+              </w:rPr>
+              <w:t>fourth, fifth, sixth</w:t>
             </w:r>
           </w:p>
         </w:tc>
@@ -3938,18 +4516,18 @@
           </w:tcPr>
           <w:p>
             <w:pPr>
-              <w:spacing w:beforeLines="20" w:before="48" w:afterLines="20" w:after="48"/>
-              <w:rPr>
-                <w:rFonts w:ascii="Colobro" w:hAnsi="Colobro" w:cs="Colobro"/>
-                <w:noProof/>
-              </w:rPr>
-            </w:pPr>
-            <w:r>
-              <w:rPr>
-                <w:rFonts w:ascii="Colobro" w:hAnsi="Colobro" w:cs="Colobro"/>
-                <w:noProof/>
-              </w:rPr>
-              <w:t>ʃȣld, cȣld, wȣld</w:t>
+              <w:spacing w:beforeLines="40" w:before="96" w:afterLines="20" w:after="48" w:line="312" w:lineRule="auto"/>
+              <w:rPr>
+                <w:rFonts w:ascii="Colobro" w:hAnsi="Colobro" w:cs="Colobro"/>
+                <w:noProof/>
+              </w:rPr>
+            </w:pPr>
+            <w:r>
+              <w:rPr>
+                <w:rFonts w:ascii="Colobro" w:hAnsi="Colobro" w:cs="Colobro"/>
+                <w:noProof/>
+              </w:rPr>
+              <w:t xml:space="preserve">fȣrþ, fifþ, sixþ </w:t>
             </w:r>
           </w:p>
         </w:tc>
@@ -3959,18 +4537,18 @@
           </w:tcPr>
           <w:p>
             <w:pPr>
-              <w:spacing w:beforeLines="20" w:before="48" w:afterLines="20" w:after="48"/>
-              <w:rPr>
-                <w:rFonts w:ascii="Colobro" w:hAnsi="Colobro" w:cs="Colobro"/>
-                <w:noProof/>
-              </w:rPr>
-            </w:pPr>
-            <w:r>
-              <w:rPr>
-                <w:rFonts w:ascii="Colobro" w:hAnsi="Colobro" w:cs="Colobro"/>
-                <w:noProof/>
-              </w:rPr>
-              <w:t xml:space="preserve">ʃ ȣ </w:t>
+              <w:spacing w:beforeLines="40" w:before="96" w:afterLines="20" w:after="48" w:line="312" w:lineRule="auto"/>
+              <w:rPr>
+                <w:rFonts w:ascii="Colobro" w:hAnsi="Colobro" w:cs="Colobro"/>
+                <w:noProof/>
+              </w:rPr>
+            </w:pPr>
+            <w:r>
+              <w:rPr>
+                <w:rFonts w:ascii="Colobro" w:hAnsi="Colobro" w:cs="Colobro"/>
+                <w:noProof/>
+              </w:rPr>
+              <w:t xml:space="preserve">ȣ þ </w:t>
             </w:r>
           </w:p>
         </w:tc>
@@ -3980,6 +4558,7 @@
           </w:tcPr>
           <w:p>
             <w:pPr>
+              <w:spacing w:beforeLines="40" w:before="96" w:afterLines="20" w:after="48" w:line="312" w:lineRule="auto"/>
               <w:rPr>
                 <w:rFonts w:ascii="Colobro" w:hAnsi="Colobro" w:cs="Colobro"/>
               </w:rPr>
@@ -3990,19 +4569,40 @@
           <w:tcPr>
             <w:tcW w:w="2410" w:type="dxa"/>
           </w:tcPr>
-          <w:p/>
+          <w:p>
+            <w:pPr>
+              <w:spacing w:beforeLines="40" w:before="96" w:afterLines="20" w:after="48" w:line="312" w:lineRule="auto"/>
+              <w:rPr>
+                <w:rFonts w:ascii="Colobro" w:hAnsi="Colobro" w:cs="Colobro"/>
+              </w:rPr>
+            </w:pPr>
+          </w:p>
         </w:tc>
         <w:tc>
           <w:tcPr>
             <w:tcW w:w="2126" w:type="dxa"/>
           </w:tcPr>
-          <w:p/>
+          <w:p>
+            <w:pPr>
+              <w:spacing w:beforeLines="40" w:before="96" w:afterLines="20" w:after="48" w:line="312" w:lineRule="auto"/>
+              <w:rPr>
+                <w:rFonts w:ascii="Colobro" w:hAnsi="Colobro" w:cs="Colobro"/>
+              </w:rPr>
+            </w:pPr>
+          </w:p>
         </w:tc>
         <w:tc>
           <w:tcPr>
             <w:tcW w:w="992" w:type="dxa"/>
           </w:tcPr>
-          <w:p/>
+          <w:p>
+            <w:pPr>
+              <w:spacing w:beforeLines="40" w:before="96" w:afterLines="20" w:after="48" w:line="312" w:lineRule="auto"/>
+              <w:rPr>
+                <w:rFonts w:ascii="Colobro" w:hAnsi="Colobro" w:cs="Colobro"/>
+              </w:rPr>
+            </w:pPr>
+          </w:p>
         </w:tc>
       </w:tr>
       <w:tr>
@@ -4015,16 +4615,16 @@
           </w:tcPr>
           <w:p>
             <w:pPr>
-              <w:spacing w:beforeLines="20" w:before="48" w:afterLines="20" w:after="48"/>
-              <w:rPr>
-                <w:rFonts w:ascii="Colobro" w:hAnsi="Colobro" w:cs="Colobro"/>
-              </w:rPr>
-            </w:pPr>
-            <w:r>
-              <w:rPr>
-                <w:rFonts w:ascii="Colobro" w:hAnsi="Colobro" w:cs="Colobro"/>
-              </w:rPr>
-              <w:t>fourth, fifth, sixth</w:t>
+              <w:spacing w:beforeLines="40" w:before="96" w:afterLines="20" w:after="48" w:line="312" w:lineRule="auto"/>
+              <w:rPr>
+                <w:rFonts w:ascii="Colobro" w:hAnsi="Colobro" w:cs="Colobro"/>
+              </w:rPr>
+            </w:pPr>
+            <w:r>
+              <w:rPr>
+                <w:rFonts w:ascii="Colobro" w:hAnsi="Colobro" w:cs="Colobro"/>
+              </w:rPr>
+              <w:t>psychology, psychedelic</w:t>
             </w:r>
           </w:p>
         </w:tc>
@@ -4034,18 +4634,18 @@
           </w:tcPr>
           <w:p>
             <w:pPr>
-              <w:spacing w:beforeLines="20" w:before="48" w:afterLines="20" w:after="48"/>
-              <w:rPr>
-                <w:rFonts w:ascii="Colobro" w:hAnsi="Colobro" w:cs="Colobro"/>
-                <w:noProof/>
-              </w:rPr>
-            </w:pPr>
-            <w:r>
-              <w:rPr>
-                <w:rFonts w:ascii="Colobro" w:hAnsi="Colobro" w:cs="Colobro"/>
-                <w:noProof/>
-              </w:rPr>
-              <w:t xml:space="preserve">fȣrþ, fifþ, sixþ </w:t>
+              <w:spacing w:beforeLines="40" w:before="96" w:afterLines="20" w:after="48" w:line="312" w:lineRule="auto"/>
+              <w:rPr>
+                <w:rFonts w:ascii="Colobro" w:hAnsi="Colobro" w:cs="Colobro"/>
+                <w:noProof/>
+              </w:rPr>
+            </w:pPr>
+            <w:r>
+              <w:rPr>
+                <w:rFonts w:ascii="Colobro" w:hAnsi="Colobro" w:cs="Colobro"/>
+                <w:noProof/>
+              </w:rPr>
+              <w:t>psȳʞóloǧy, psȳʞėdélic</w:t>
             </w:r>
           </w:p>
         </w:tc>
@@ -4055,18 +4655,18 @@
           </w:tcPr>
           <w:p>
             <w:pPr>
-              <w:spacing w:beforeLines="20" w:before="48" w:afterLines="20" w:after="48"/>
-              <w:rPr>
-                <w:rFonts w:ascii="Colobro" w:hAnsi="Colobro" w:cs="Colobro"/>
-                <w:noProof/>
-              </w:rPr>
-            </w:pPr>
-            <w:r>
-              <w:rPr>
-                <w:rFonts w:ascii="Colobro" w:hAnsi="Colobro" w:cs="Colobro"/>
-                <w:noProof/>
-              </w:rPr>
-              <w:t xml:space="preserve">ȣ þ </w:t>
+              <w:spacing w:beforeLines="40" w:before="96" w:afterLines="20" w:after="48" w:line="312" w:lineRule="auto"/>
+              <w:rPr>
+                <w:rFonts w:ascii="Colobro" w:hAnsi="Colobro" w:cs="Colobro"/>
+                <w:noProof/>
+              </w:rPr>
+            </w:pPr>
+            <w:r>
+              <w:rPr>
+                <w:rFonts w:ascii="Colobro" w:hAnsi="Colobro" w:cs="Colobro"/>
+                <w:noProof/>
+              </w:rPr>
+              <w:t xml:space="preserve">ȳ ʞ ǧ ė </w:t>
             </w:r>
           </w:p>
         </w:tc>
@@ -4076,6 +4676,7 @@
           </w:tcPr>
           <w:p>
             <w:pPr>
+              <w:spacing w:beforeLines="40" w:before="96" w:afterLines="20" w:after="48" w:line="312" w:lineRule="auto"/>
               <w:rPr>
                 <w:rFonts w:ascii="Colobro" w:hAnsi="Colobro" w:cs="Colobro"/>
               </w:rPr>
@@ -4086,937 +4687,40 @@
           <w:tcPr>
             <w:tcW w:w="2410" w:type="dxa"/>
           </w:tcPr>
-          <w:p/>
+          <w:p>
+            <w:pPr>
+              <w:spacing w:beforeLines="40" w:before="96" w:afterLines="20" w:after="48" w:line="312" w:lineRule="auto"/>
+              <w:rPr>
+                <w:rFonts w:ascii="Colobro" w:hAnsi="Colobro" w:cs="Colobro"/>
+              </w:rPr>
+            </w:pPr>
+          </w:p>
         </w:tc>
         <w:tc>
           <w:tcPr>
             <w:tcW w:w="2126" w:type="dxa"/>
           </w:tcPr>
-          <w:p/>
+          <w:p>
+            <w:pPr>
+              <w:spacing w:beforeLines="40" w:before="96" w:afterLines="20" w:after="48" w:line="312" w:lineRule="auto"/>
+              <w:rPr>
+                <w:rFonts w:ascii="Colobro" w:hAnsi="Colobro" w:cs="Colobro"/>
+              </w:rPr>
+            </w:pPr>
+          </w:p>
         </w:tc>
         <w:tc>
           <w:tcPr>
             <w:tcW w:w="992" w:type="dxa"/>
           </w:tcPr>
-          <w:p/>
-        </w:tc>
-      </w:tr>
-      <w:tr>
-        <w:trPr>
-          <w:jc w:val="center"/>
-        </w:trPr>
-        <w:tc>
-          <w:tcPr>
-            <w:tcW w:w="2263" w:type="dxa"/>
-          </w:tcPr>
-          <w:p>
-            <w:pPr>
-              <w:spacing w:beforeLines="20" w:before="48" w:afterLines="20" w:after="48"/>
-              <w:rPr>
-                <w:rFonts w:ascii="Colobro" w:hAnsi="Colobro" w:cs="Colobro"/>
-              </w:rPr>
-            </w:pPr>
-            <w:r>
-              <w:rPr>
-                <w:rFonts w:ascii="Colobro" w:hAnsi="Colobro" w:cs="Colobro"/>
-              </w:rPr>
-              <w:t xml:space="preserve">stronger, longer, </w:t>
-            </w:r>
-          </w:p>
-          <w:p>
-            <w:pPr>
-              <w:spacing w:beforeLines="20" w:before="48" w:afterLines="20" w:after="48"/>
-              <w:rPr>
-                <w:rFonts w:ascii="Colobro" w:hAnsi="Colobro" w:cs="Colobro"/>
-              </w:rPr>
-            </w:pPr>
-            <w:r>
-              <w:rPr>
-                <w:rFonts w:ascii="Colobro" w:hAnsi="Colobro" w:cs="Colobro"/>
-              </w:rPr>
-              <w:t>finger</w:t>
-            </w:r>
-          </w:p>
-        </w:tc>
-        <w:tc>
-          <w:tcPr>
-            <w:tcW w:w="1985" w:type="dxa"/>
-          </w:tcPr>
-          <w:p>
-            <w:pPr>
-              <w:spacing w:beforeLines="20" w:before="48" w:afterLines="20" w:after="48"/>
-              <w:rPr>
-                <w:rFonts w:ascii="Colobro" w:hAnsi="Colobro" w:cs="Colobro"/>
-                <w:noProof/>
-              </w:rPr>
-            </w:pPr>
-            <w:r>
-              <w:rPr>
-                <w:rFonts w:ascii="Colobro" w:hAnsi="Colobro" w:cs="Colobro"/>
-                <w:noProof/>
-              </w:rPr>
-              <w:t>stróŋg̊er, loŋg̊er, fiŋg̊er</w:t>
-            </w:r>
-          </w:p>
-        </w:tc>
-        <w:tc>
-          <w:tcPr>
-            <w:tcW w:w="992" w:type="dxa"/>
-          </w:tcPr>
-          <w:p>
-            <w:pPr>
-              <w:spacing w:beforeLines="20" w:before="48" w:afterLines="20" w:after="48"/>
-              <w:rPr>
-                <w:rFonts w:ascii="Colobro" w:hAnsi="Colobro" w:cs="Colobro"/>
-                <w:noProof/>
-              </w:rPr>
-            </w:pPr>
-            <w:r>
-              <w:rPr>
-                <w:rFonts w:ascii="Colobro" w:hAnsi="Colobro" w:cs="Colobro"/>
-                <w:noProof/>
-              </w:rPr>
-              <w:t xml:space="preserve">ŋ ŋg g̊ </w:t>
-            </w:r>
-          </w:p>
-        </w:tc>
-        <w:tc>
-          <w:tcPr>
-            <w:tcW w:w="283" w:type="dxa"/>
-          </w:tcPr>
-          <w:p>
-            <w:pPr>
-              <w:spacing w:beforeLines="20" w:before="48" w:afterLines="20" w:after="48"/>
-              <w:rPr>
-                <w:rFonts w:ascii="Colobro" w:hAnsi="Colobro" w:cs="Colobro"/>
-              </w:rPr>
-            </w:pPr>
-          </w:p>
-        </w:tc>
-        <w:tc>
-          <w:tcPr>
-            <w:tcW w:w="2410" w:type="dxa"/>
-          </w:tcPr>
-          <w:p/>
-        </w:tc>
-        <w:tc>
-          <w:tcPr>
-            <w:tcW w:w="2126" w:type="dxa"/>
-          </w:tcPr>
-          <w:p/>
-        </w:tc>
-        <w:tc>
-          <w:tcPr>
-            <w:tcW w:w="992" w:type="dxa"/>
-          </w:tcPr>
-          <w:p/>
-        </w:tc>
-      </w:tr>
-      <w:tr>
-        <w:trPr>
-          <w:jc w:val="center"/>
-        </w:trPr>
-        <w:tc>
-          <w:tcPr>
-            <w:tcW w:w="2263" w:type="dxa"/>
-          </w:tcPr>
-          <w:p>
-            <w:pPr>
-              <w:spacing w:beforeLines="20" w:before="48" w:afterLines="20" w:after="48"/>
-              <w:rPr>
-                <w:rFonts w:ascii="Colobro" w:hAnsi="Colobro" w:cs="Colobro"/>
-              </w:rPr>
-            </w:pPr>
-            <w:r>
-              <w:rPr>
-                <w:rFonts w:ascii="Colobro" w:hAnsi="Colobro" w:cs="Colobro"/>
-              </w:rPr>
-              <w:t>headache</w:t>
-            </w:r>
-          </w:p>
-        </w:tc>
-        <w:tc>
-          <w:tcPr>
-            <w:tcW w:w="1985" w:type="dxa"/>
-          </w:tcPr>
-          <w:p>
-            <w:pPr>
-              <w:spacing w:beforeLines="20" w:before="48" w:afterLines="20" w:after="48"/>
-              <w:rPr>
-                <w:rFonts w:ascii="Colobro" w:hAnsi="Colobro" w:cs="Colobro"/>
-                <w:noProof/>
-              </w:rPr>
-            </w:pPr>
-            <w:r>
-              <w:rPr>
-                <w:rFonts w:ascii="Colobro" w:hAnsi="Colobro" w:cs="Colobro"/>
-                <w:noProof/>
-              </w:rPr>
-              <w:t>héddāʞ</w:t>
-            </w:r>
-          </w:p>
-        </w:tc>
-        <w:tc>
-          <w:tcPr>
-            <w:tcW w:w="992" w:type="dxa"/>
-          </w:tcPr>
-          <w:p>
-            <w:pPr>
-              <w:spacing w:beforeLines="20" w:before="48" w:afterLines="20" w:after="48"/>
-              <w:rPr>
-                <w:rFonts w:ascii="Colobro" w:hAnsi="Colobro" w:cs="Colobro"/>
-                <w:noProof/>
-              </w:rPr>
-            </w:pPr>
-            <w:r>
-              <w:rPr>
-                <w:rFonts w:ascii="Colobro" w:hAnsi="Colobro" w:cs="Colobro"/>
-                <w:noProof/>
-              </w:rPr>
-              <w:t xml:space="preserve">ā ʞ </w:t>
-            </w:r>
-          </w:p>
-        </w:tc>
-        <w:tc>
-          <w:tcPr>
-            <w:tcW w:w="283" w:type="dxa"/>
-          </w:tcPr>
-          <w:p>
-            <w:pPr>
-              <w:rPr>
-                <w:rFonts w:ascii="Colobro" w:hAnsi="Colobro" w:cs="Colobro"/>
-              </w:rPr>
-            </w:pPr>
-          </w:p>
-        </w:tc>
-        <w:tc>
-          <w:tcPr>
-            <w:tcW w:w="2410" w:type="dxa"/>
-          </w:tcPr>
-          <w:p/>
-        </w:tc>
-        <w:tc>
-          <w:tcPr>
-            <w:tcW w:w="2126" w:type="dxa"/>
-          </w:tcPr>
-          <w:p/>
-        </w:tc>
-        <w:tc>
-          <w:tcPr>
-            <w:tcW w:w="992" w:type="dxa"/>
-          </w:tcPr>
-          <w:p/>
-        </w:tc>
-      </w:tr>
-      <w:tr>
-        <w:trPr>
-          <w:jc w:val="center"/>
-        </w:trPr>
-        <w:tc>
-          <w:tcPr>
-            <w:tcW w:w="2263" w:type="dxa"/>
-          </w:tcPr>
-          <w:p>
-            <w:pPr>
-              <w:spacing w:beforeLines="20" w:before="48" w:afterLines="20" w:after="48"/>
-              <w:rPr>
-                <w:rFonts w:ascii="Colobro" w:hAnsi="Colobro" w:cs="Colobro"/>
-              </w:rPr>
-            </w:pPr>
-            <w:r>
-              <w:rPr>
-                <w:rFonts w:ascii="Colobro" w:hAnsi="Colobro" w:cs="Colobro"/>
-              </w:rPr>
-              <w:t>laugh, rough, cough</w:t>
-            </w:r>
-          </w:p>
-        </w:tc>
-        <w:tc>
-          <w:tcPr>
-            <w:tcW w:w="1985" w:type="dxa"/>
-          </w:tcPr>
-          <w:p>
-            <w:pPr>
-              <w:spacing w:beforeLines="20" w:before="48" w:afterLines="20" w:after="48"/>
-              <w:rPr>
-                <w:rFonts w:ascii="Colobro" w:hAnsi="Colobro" w:cs="Colobro"/>
-                <w:noProof/>
-              </w:rPr>
-            </w:pPr>
-            <w:r>
-              <w:rPr>
-                <w:rFonts w:ascii="Colobro" w:hAnsi="Colobro" w:cs="Colobro"/>
-                <w:noProof/>
-              </w:rPr>
-              <w:t>lâȝ̌, rȣ̂ȝ̌, coȝ̌</w:t>
-            </w:r>
-          </w:p>
-        </w:tc>
-        <w:tc>
-          <w:tcPr>
-            <w:tcW w:w="992" w:type="dxa"/>
-          </w:tcPr>
-          <w:p>
-            <w:pPr>
-              <w:spacing w:beforeLines="20" w:before="48" w:afterLines="20" w:after="48"/>
-              <w:rPr>
-                <w:rFonts w:ascii="Colobro" w:hAnsi="Colobro" w:cs="Colobro"/>
-                <w:noProof/>
-              </w:rPr>
-            </w:pPr>
-            <w:r>
-              <w:rPr>
-                <w:rFonts w:ascii="Colobro" w:hAnsi="Colobro" w:cs="Colobro"/>
-                <w:noProof/>
-              </w:rPr>
-              <w:t xml:space="preserve">â ȝ̌ ȣ̂ </w:t>
-            </w:r>
-          </w:p>
-        </w:tc>
-        <w:tc>
-          <w:tcPr>
-            <w:tcW w:w="283" w:type="dxa"/>
-          </w:tcPr>
-          <w:p>
-            <w:pPr>
-              <w:rPr>
-                <w:rFonts w:ascii="Colobro" w:hAnsi="Colobro" w:cs="Colobro"/>
-              </w:rPr>
-            </w:pPr>
-          </w:p>
-        </w:tc>
-        <w:tc>
-          <w:tcPr>
-            <w:tcW w:w="2410" w:type="dxa"/>
-          </w:tcPr>
-          <w:p/>
-        </w:tc>
-        <w:tc>
-          <w:tcPr>
-            <w:tcW w:w="2126" w:type="dxa"/>
-          </w:tcPr>
-          <w:p/>
-        </w:tc>
-        <w:tc>
-          <w:tcPr>
-            <w:tcW w:w="992" w:type="dxa"/>
-          </w:tcPr>
-          <w:p/>
-        </w:tc>
-      </w:tr>
-      <w:tr>
-        <w:trPr>
-          <w:jc w:val="center"/>
-        </w:trPr>
-        <w:tc>
-          <w:tcPr>
-            <w:tcW w:w="2263" w:type="dxa"/>
-          </w:tcPr>
-          <w:p>
-            <w:pPr>
-              <w:spacing w:beforeLines="20" w:before="48" w:afterLines="20" w:after="48"/>
-              <w:rPr>
-                <w:rFonts w:ascii="Colobro" w:hAnsi="Colobro" w:cs="Colobro"/>
-              </w:rPr>
-            </w:pPr>
-            <w:r>
-              <w:rPr>
-                <w:rFonts w:ascii="Colobro" w:hAnsi="Colobro" w:cs="Colobro"/>
-              </w:rPr>
-              <w:t xml:space="preserve">genre, beige, </w:t>
-            </w:r>
-          </w:p>
-          <w:p>
-            <w:pPr>
-              <w:spacing w:beforeLines="20" w:before="48" w:afterLines="20" w:after="48"/>
-              <w:rPr>
-                <w:rFonts w:ascii="Colobro" w:hAnsi="Colobro" w:cs="Colobro"/>
-              </w:rPr>
-            </w:pPr>
-            <w:r>
-              <w:rPr>
-                <w:rFonts w:ascii="Colobro" w:hAnsi="Colobro" w:cs="Colobro"/>
-              </w:rPr>
-              <w:t>sabotage</w:t>
-            </w:r>
-          </w:p>
-        </w:tc>
-        <w:tc>
-          <w:tcPr>
-            <w:tcW w:w="1985" w:type="dxa"/>
-          </w:tcPr>
-          <w:p>
-            <w:pPr>
-              <w:spacing w:beforeLines="20" w:before="48" w:afterLines="20" w:after="48"/>
-              <w:rPr>
-                <w:rFonts w:ascii="Colobro" w:hAnsi="Colobro" w:cs="Colobro"/>
-                <w:noProof/>
-              </w:rPr>
-            </w:pPr>
-            <w:r>
-              <w:rPr>
-                <w:rFonts w:ascii="Colobro" w:hAnsi="Colobro" w:cs="Colobro"/>
-                <w:noProof/>
-              </w:rPr>
-              <w:t xml:space="preserve">g̃e̊nre, beig̃, </w:t>
-            </w:r>
-          </w:p>
-          <w:p>
-            <w:pPr>
-              <w:spacing w:beforeLines="20" w:before="48" w:afterLines="20" w:after="48"/>
-              <w:rPr>
-                <w:rFonts w:ascii="Colobro" w:hAnsi="Colobro" w:cs="Colobro"/>
-                <w:noProof/>
-              </w:rPr>
-            </w:pPr>
-            <w:r>
-              <w:rPr>
-                <w:rFonts w:ascii="Colobro" w:hAnsi="Colobro" w:cs="Colobro"/>
-                <w:noProof/>
-              </w:rPr>
-              <w:t>sábotâg̃</w:t>
-            </w:r>
-          </w:p>
-        </w:tc>
-        <w:tc>
-          <w:tcPr>
-            <w:tcW w:w="992" w:type="dxa"/>
-          </w:tcPr>
-          <w:p>
-            <w:pPr>
-              <w:spacing w:beforeLines="20" w:before="48" w:afterLines="20" w:after="48"/>
-              <w:rPr>
-                <w:rFonts w:ascii="Colobro" w:hAnsi="Colobro" w:cs="Colobro"/>
-                <w:noProof/>
-              </w:rPr>
-            </w:pPr>
-            <w:r>
-              <w:rPr>
-                <w:rFonts w:ascii="Colobro" w:hAnsi="Colobro" w:cs="Colobro"/>
-                <w:noProof/>
-              </w:rPr>
-              <w:t xml:space="preserve">g̃ e̊ â </w:t>
-            </w:r>
-          </w:p>
-        </w:tc>
-        <w:tc>
-          <w:tcPr>
-            <w:tcW w:w="283" w:type="dxa"/>
-          </w:tcPr>
-          <w:p>
-            <w:pPr>
-              <w:spacing w:beforeLines="20" w:before="48" w:afterLines="20" w:after="48"/>
-              <w:rPr>
-                <w:rFonts w:ascii="Colobro" w:hAnsi="Colobro" w:cs="Colobro"/>
-              </w:rPr>
-            </w:pPr>
-          </w:p>
-        </w:tc>
-        <w:tc>
-          <w:tcPr>
-            <w:tcW w:w="2410" w:type="dxa"/>
-          </w:tcPr>
-          <w:p/>
-        </w:tc>
-        <w:tc>
-          <w:tcPr>
-            <w:tcW w:w="2126" w:type="dxa"/>
-          </w:tcPr>
-          <w:p/>
-        </w:tc>
-        <w:tc>
-          <w:tcPr>
-            <w:tcW w:w="992" w:type="dxa"/>
-          </w:tcPr>
-          <w:p/>
-        </w:tc>
-      </w:tr>
-      <w:tr>
-        <w:trPr>
-          <w:jc w:val="center"/>
-        </w:trPr>
-        <w:tc>
-          <w:tcPr>
-            <w:tcW w:w="2263" w:type="dxa"/>
-          </w:tcPr>
-          <w:p>
-            <w:pPr>
-              <w:spacing w:beforeLines="20" w:before="48" w:afterLines="20" w:after="48"/>
-              <w:rPr>
-                <w:rFonts w:ascii="Colobro" w:hAnsi="Colobro" w:cs="Colobro"/>
-              </w:rPr>
-            </w:pPr>
-            <w:r>
-              <w:rPr>
-                <w:rFonts w:ascii="Colobro" w:hAnsi="Colobro" w:cs="Colobro"/>
-              </w:rPr>
-              <w:t>month</w:t>
-            </w:r>
-          </w:p>
-        </w:tc>
-        <w:tc>
-          <w:tcPr>
-            <w:tcW w:w="1985" w:type="dxa"/>
-          </w:tcPr>
-          <w:p>
-            <w:pPr>
-              <w:spacing w:beforeLines="20" w:before="48" w:afterLines="20" w:after="48"/>
-              <w:rPr>
-                <w:rFonts w:ascii="Colobro" w:hAnsi="Colobro" w:cs="Colobro"/>
-                <w:noProof/>
-              </w:rPr>
-            </w:pPr>
-            <w:r>
-              <w:rPr>
-                <w:rFonts w:ascii="Colobro" w:hAnsi="Colobro" w:cs="Colobro"/>
-                <w:noProof/>
-              </w:rPr>
-              <w:t>mônþ</w:t>
-            </w:r>
-          </w:p>
-        </w:tc>
-        <w:tc>
-          <w:tcPr>
-            <w:tcW w:w="992" w:type="dxa"/>
-          </w:tcPr>
-          <w:p>
-            <w:pPr>
-              <w:spacing w:beforeLines="20" w:before="48" w:afterLines="20" w:after="48"/>
-              <w:rPr>
-                <w:rFonts w:ascii="Colobro" w:hAnsi="Colobro" w:cs="Colobro"/>
-                <w:noProof/>
-              </w:rPr>
-            </w:pPr>
-            <w:r>
-              <w:rPr>
-                <w:rFonts w:ascii="Colobro" w:hAnsi="Colobro" w:cs="Colobro"/>
-                <w:noProof/>
-              </w:rPr>
-              <w:t xml:space="preserve">ô þ </w:t>
-            </w:r>
-          </w:p>
-        </w:tc>
-        <w:tc>
-          <w:tcPr>
-            <w:tcW w:w="283" w:type="dxa"/>
-          </w:tcPr>
-          <w:p>
-            <w:pPr>
-              <w:rPr>
-                <w:rFonts w:ascii="Colobro" w:hAnsi="Colobro" w:cs="Colobro"/>
-              </w:rPr>
-            </w:pPr>
-          </w:p>
-        </w:tc>
-        <w:tc>
-          <w:tcPr>
-            <w:tcW w:w="2410" w:type="dxa"/>
-          </w:tcPr>
-          <w:p/>
-        </w:tc>
-        <w:tc>
-          <w:tcPr>
-            <w:tcW w:w="2126" w:type="dxa"/>
-          </w:tcPr>
-          <w:p/>
-        </w:tc>
-        <w:tc>
-          <w:tcPr>
-            <w:tcW w:w="992" w:type="dxa"/>
-          </w:tcPr>
-          <w:p/>
-        </w:tc>
-      </w:tr>
-      <w:tr>
-        <w:trPr>
-          <w:jc w:val="center"/>
-        </w:trPr>
-        <w:tc>
-          <w:tcPr>
-            <w:tcW w:w="2263" w:type="dxa"/>
-          </w:tcPr>
-          <w:p>
-            <w:pPr>
-              <w:spacing w:beforeLines="20" w:before="48" w:afterLines="20" w:after="48"/>
-              <w:rPr>
-                <w:rFonts w:ascii="Colobro" w:hAnsi="Colobro" w:cs="Colobro"/>
-              </w:rPr>
-            </w:pPr>
-            <w:r>
-              <w:rPr>
-                <w:rFonts w:ascii="Colobro" w:hAnsi="Colobro" w:cs="Colobro"/>
-              </w:rPr>
-              <w:t>much, such</w:t>
-            </w:r>
-          </w:p>
-        </w:tc>
-        <w:tc>
-          <w:tcPr>
-            <w:tcW w:w="1985" w:type="dxa"/>
-          </w:tcPr>
-          <w:p>
-            <w:pPr>
-              <w:spacing w:beforeLines="20" w:before="48" w:afterLines="20" w:after="48"/>
-              <w:rPr>
-                <w:rFonts w:ascii="Colobro" w:hAnsi="Colobro" w:cs="Colobro"/>
-                <w:noProof/>
-              </w:rPr>
-            </w:pPr>
-            <w:r>
-              <w:rPr>
-                <w:rFonts w:ascii="Colobro" w:hAnsi="Colobro" w:cs="Colobro"/>
-                <w:noProof/>
-              </w:rPr>
-              <w:t>muч, suч</w:t>
-            </w:r>
-          </w:p>
-        </w:tc>
-        <w:tc>
-          <w:tcPr>
-            <w:tcW w:w="992" w:type="dxa"/>
-          </w:tcPr>
-          <w:p>
-            <w:pPr>
-              <w:spacing w:beforeLines="20" w:before="48" w:afterLines="20" w:after="48"/>
-              <w:rPr>
-                <w:rFonts w:ascii="Colobro" w:hAnsi="Colobro" w:cs="Colobro"/>
-                <w:noProof/>
-              </w:rPr>
-            </w:pPr>
-            <w:r>
-              <w:rPr>
-                <w:rFonts w:ascii="Colobro" w:hAnsi="Colobro" w:cs="Colobro"/>
-                <w:noProof/>
-              </w:rPr>
-              <w:t xml:space="preserve">ч </w:t>
-            </w:r>
-          </w:p>
-        </w:tc>
-        <w:tc>
-          <w:tcPr>
-            <w:tcW w:w="283" w:type="dxa"/>
-          </w:tcPr>
-          <w:p>
-            <w:pPr>
-              <w:rPr>
-                <w:rFonts w:ascii="Colobro" w:hAnsi="Colobro" w:cs="Colobro"/>
-              </w:rPr>
-            </w:pPr>
-          </w:p>
-        </w:tc>
-        <w:tc>
-          <w:tcPr>
-            <w:tcW w:w="2410" w:type="dxa"/>
-          </w:tcPr>
-          <w:p/>
-        </w:tc>
-        <w:tc>
-          <w:tcPr>
-            <w:tcW w:w="2126" w:type="dxa"/>
-          </w:tcPr>
-          <w:p/>
-        </w:tc>
-        <w:tc>
-          <w:tcPr>
-            <w:tcW w:w="992" w:type="dxa"/>
-          </w:tcPr>
-          <w:p/>
-        </w:tc>
-      </w:tr>
-      <w:tr>
-        <w:trPr>
-          <w:jc w:val="center"/>
-        </w:trPr>
-        <w:tc>
-          <w:tcPr>
-            <w:tcW w:w="2263" w:type="dxa"/>
-          </w:tcPr>
-          <w:p>
-            <w:pPr>
-              <w:spacing w:beforeLines="20" w:before="48" w:afterLines="20" w:after="48"/>
-              <w:rPr>
-                <w:rFonts w:ascii="Colobro" w:hAnsi="Colobro" w:cs="Colobro"/>
-              </w:rPr>
-            </w:pPr>
-            <w:r>
-              <w:rPr>
-                <w:rFonts w:ascii="Colobro" w:hAnsi="Colobro" w:cs="Colobro"/>
-              </w:rPr>
-              <w:t>kitchen, batch, catch</w:t>
-            </w:r>
-          </w:p>
-        </w:tc>
-        <w:tc>
-          <w:tcPr>
-            <w:tcW w:w="1985" w:type="dxa"/>
-          </w:tcPr>
-          <w:p>
-            <w:pPr>
-              <w:spacing w:beforeLines="20" w:before="48" w:afterLines="20" w:after="48"/>
-              <w:rPr>
-                <w:rFonts w:ascii="Colobro" w:hAnsi="Colobro" w:cs="Colobro"/>
-                <w:noProof/>
-              </w:rPr>
-            </w:pPr>
-            <w:r>
-              <w:rPr>
-                <w:rFonts w:ascii="Colobro" w:hAnsi="Colobro" w:cs="Colobro"/>
-                <w:noProof/>
-              </w:rPr>
-              <w:t>kíчėn, baч, caч</w:t>
-            </w:r>
-          </w:p>
-        </w:tc>
-        <w:tc>
-          <w:tcPr>
-            <w:tcW w:w="992" w:type="dxa"/>
-          </w:tcPr>
-          <w:p>
-            <w:pPr>
-              <w:spacing w:beforeLines="20" w:before="48" w:afterLines="20" w:after="48"/>
-              <w:rPr>
-                <w:rFonts w:ascii="Colobro" w:hAnsi="Colobro" w:cs="Colobro"/>
-                <w:noProof/>
-              </w:rPr>
-            </w:pPr>
-            <w:r>
-              <w:rPr>
-                <w:rFonts w:ascii="Colobro" w:hAnsi="Colobro" w:cs="Colobro"/>
-                <w:noProof/>
-              </w:rPr>
-              <w:t xml:space="preserve">ч ė </w:t>
-            </w:r>
-          </w:p>
-        </w:tc>
-        <w:tc>
-          <w:tcPr>
-            <w:tcW w:w="283" w:type="dxa"/>
-          </w:tcPr>
-          <w:p>
-            <w:pPr>
-              <w:rPr>
-                <w:rFonts w:ascii="Colobro" w:hAnsi="Colobro" w:cs="Colobro"/>
-              </w:rPr>
-            </w:pPr>
-          </w:p>
-        </w:tc>
-        <w:tc>
-          <w:tcPr>
-            <w:tcW w:w="2410" w:type="dxa"/>
-          </w:tcPr>
-          <w:p/>
-        </w:tc>
-        <w:tc>
-          <w:tcPr>
-            <w:tcW w:w="2126" w:type="dxa"/>
-          </w:tcPr>
-          <w:p/>
-        </w:tc>
-        <w:tc>
-          <w:tcPr>
-            <w:tcW w:w="992" w:type="dxa"/>
-          </w:tcPr>
-          <w:p/>
-        </w:tc>
-      </w:tr>
-      <w:tr>
-        <w:trPr>
-          <w:jc w:val="center"/>
-        </w:trPr>
-        <w:tc>
-          <w:tcPr>
-            <w:tcW w:w="2263" w:type="dxa"/>
-          </w:tcPr>
-          <w:p>
-            <w:pPr>
-              <w:spacing w:beforeLines="20" w:before="48" w:afterLines="20" w:after="48"/>
-              <w:rPr>
-                <w:rFonts w:ascii="Colobro" w:hAnsi="Colobro" w:cs="Colobro"/>
-              </w:rPr>
-            </w:pPr>
-            <w:proofErr w:type="spellStart"/>
-            <w:r>
-              <w:rPr>
-                <w:rFonts w:ascii="Colobro" w:hAnsi="Colobro" w:cs="Colobro"/>
-              </w:rPr>
-              <w:t>the</w:t>
-            </w:r>
-            <w:proofErr w:type="spellEnd"/>
-            <w:r>
-              <w:rPr>
-                <w:rFonts w:ascii="Colobro" w:hAnsi="Colobro" w:cs="Colobro"/>
-              </w:rPr>
-              <w:t>, this, those, they</w:t>
-            </w:r>
-          </w:p>
-        </w:tc>
-        <w:tc>
-          <w:tcPr>
-            <w:tcW w:w="1985" w:type="dxa"/>
-          </w:tcPr>
-          <w:p>
-            <w:pPr>
-              <w:spacing w:beforeLines="20" w:before="48" w:afterLines="20" w:after="48"/>
-              <w:rPr>
-                <w:rFonts w:ascii="Colobro" w:hAnsi="Colobro" w:cs="Colobro"/>
-                <w:noProof/>
-              </w:rPr>
-            </w:pPr>
-            <w:r>
-              <w:rPr>
-                <w:rFonts w:ascii="Colobro" w:hAnsi="Colobro" w:cs="Colobro"/>
-                <w:noProof/>
-              </w:rPr>
-              <w:t>ðe, ðis, ðōz, ðĕy</w:t>
-            </w:r>
-          </w:p>
-        </w:tc>
-        <w:tc>
-          <w:tcPr>
-            <w:tcW w:w="992" w:type="dxa"/>
-          </w:tcPr>
-          <w:p>
-            <w:pPr>
-              <w:spacing w:beforeLines="20" w:before="48" w:afterLines="20" w:after="48"/>
-              <w:rPr>
-                <w:rFonts w:ascii="Colobro" w:hAnsi="Colobro" w:cs="Colobro"/>
-                <w:noProof/>
-              </w:rPr>
-            </w:pPr>
-            <w:r>
-              <w:rPr>
-                <w:rFonts w:ascii="Colobro" w:hAnsi="Colobro" w:cs="Colobro"/>
-                <w:noProof/>
-              </w:rPr>
-              <w:t xml:space="preserve">ð ō ĕ </w:t>
-            </w:r>
-          </w:p>
-        </w:tc>
-        <w:tc>
-          <w:tcPr>
-            <w:tcW w:w="283" w:type="dxa"/>
-          </w:tcPr>
-          <w:p>
-            <w:pPr>
-              <w:rPr>
-                <w:rFonts w:ascii="Colobro" w:hAnsi="Colobro" w:cs="Colobro"/>
-              </w:rPr>
-            </w:pPr>
-          </w:p>
-        </w:tc>
-        <w:tc>
-          <w:tcPr>
-            <w:tcW w:w="2410" w:type="dxa"/>
-          </w:tcPr>
-          <w:p/>
-        </w:tc>
-        <w:tc>
-          <w:tcPr>
-            <w:tcW w:w="2126" w:type="dxa"/>
-          </w:tcPr>
-          <w:p/>
-        </w:tc>
-        <w:tc>
-          <w:tcPr>
-            <w:tcW w:w="992" w:type="dxa"/>
-          </w:tcPr>
-          <w:p/>
-        </w:tc>
-      </w:tr>
-      <w:tr>
-        <w:trPr>
-          <w:jc w:val="center"/>
-        </w:trPr>
-        <w:tc>
-          <w:tcPr>
-            <w:tcW w:w="2263" w:type="dxa"/>
-          </w:tcPr>
-          <w:p>
-            <w:pPr>
-              <w:spacing w:beforeLines="20" w:before="48" w:afterLines="20" w:after="48"/>
-              <w:rPr>
-                <w:rFonts w:ascii="Colobro" w:hAnsi="Colobro" w:cs="Colobro"/>
-              </w:rPr>
-            </w:pPr>
-            <w:r>
-              <w:rPr>
-                <w:rFonts w:ascii="Colobro" w:hAnsi="Colobro" w:cs="Colobro"/>
-              </w:rPr>
-              <w:t>psychology, psychedelic</w:t>
-            </w:r>
-          </w:p>
-        </w:tc>
-        <w:tc>
-          <w:tcPr>
-            <w:tcW w:w="1985" w:type="dxa"/>
-          </w:tcPr>
-          <w:p>
-            <w:pPr>
-              <w:spacing w:beforeLines="20" w:before="48" w:afterLines="20" w:after="48"/>
-              <w:rPr>
-                <w:rFonts w:ascii="Colobro" w:hAnsi="Colobro" w:cs="Colobro"/>
-                <w:noProof/>
-              </w:rPr>
-            </w:pPr>
-            <w:r>
-              <w:rPr>
-                <w:rFonts w:ascii="Colobro" w:hAnsi="Colobro" w:cs="Colobro"/>
-                <w:noProof/>
-              </w:rPr>
-              <w:t>psȳʞóloǧy, psȳʞėdélic</w:t>
-            </w:r>
-          </w:p>
-        </w:tc>
-        <w:tc>
-          <w:tcPr>
-            <w:tcW w:w="992" w:type="dxa"/>
-          </w:tcPr>
-          <w:p>
-            <w:pPr>
-              <w:spacing w:beforeLines="20" w:before="48" w:afterLines="20" w:after="48"/>
-              <w:rPr>
-                <w:rFonts w:ascii="Colobro" w:hAnsi="Colobro" w:cs="Colobro"/>
-                <w:noProof/>
-              </w:rPr>
-            </w:pPr>
-            <w:r>
-              <w:rPr>
-                <w:rFonts w:ascii="Colobro" w:hAnsi="Colobro" w:cs="Colobro"/>
-                <w:noProof/>
-              </w:rPr>
-              <w:t xml:space="preserve">ȳ ʞ ǧ ė </w:t>
-            </w:r>
-          </w:p>
-        </w:tc>
-        <w:tc>
-          <w:tcPr>
-            <w:tcW w:w="283" w:type="dxa"/>
-          </w:tcPr>
-          <w:p>
-            <w:pPr>
-              <w:rPr>
-                <w:rFonts w:ascii="Colobro" w:hAnsi="Colobro" w:cs="Colobro"/>
-              </w:rPr>
-            </w:pPr>
-          </w:p>
-        </w:tc>
-        <w:tc>
-          <w:tcPr>
-            <w:tcW w:w="2410" w:type="dxa"/>
-          </w:tcPr>
-          <w:p/>
-        </w:tc>
-        <w:tc>
-          <w:tcPr>
-            <w:tcW w:w="2126" w:type="dxa"/>
-          </w:tcPr>
-          <w:p/>
-        </w:tc>
-        <w:tc>
-          <w:tcPr>
-            <w:tcW w:w="992" w:type="dxa"/>
-          </w:tcPr>
-          <w:p/>
+          <w:p>
+            <w:pPr>
+              <w:spacing w:beforeLines="40" w:before="96" w:afterLines="20" w:after="48" w:line="312" w:lineRule="auto"/>
+              <w:rPr>
+                <w:rFonts w:ascii="Colobro" w:hAnsi="Colobro" w:cs="Colobro"/>
+              </w:rPr>
+            </w:pPr>
+          </w:p>
         </w:tc>
       </w:tr>
     </w:tbl>

</xml_diff>